<commit_message>
Ejercicio 3 y 4
</commit_message>
<xml_diff>
--- a/Rodriguez_Gutierrez_Felipe_AD05_Tarea.docx
+++ b/Rodriguez_Gutierrez_Felipe_AD05_Tarea.docx
@@ -469,12 +469,12 @@
             <w:jc w:val="both"/>
           </w:pPr>
           <w:r>
-            <w:t>Conten</w:t>
+            <w:t>Co</w:t>
           </w:r>
           <w:bookmarkStart w:id="0" w:name="_GoBack"/>
           <w:bookmarkEnd w:id="0"/>
           <w:r>
-            <w:t>ido</w:t>
+            <w:t>ntenido</w:t>
           </w:r>
         </w:p>
         <w:p>
@@ -498,7 +498,7 @@
           <w:r>
             <w:fldChar w:fldCharType="separate"/>
           </w:r>
-          <w:hyperlink w:anchor="_Toc510560743" w:history="1">
+          <w:hyperlink w:anchor="_Toc510711419" w:history="1">
             <w:r>
               <w:rPr>
                 <w:rStyle w:val="Hipervnculo"/>
@@ -525,7 +525,7 @@
                 <w:noProof/>
                 <w:webHidden/>
               </w:rPr>
-              <w:instrText xml:space="preserve"> PAGEREF _Toc510560743 \h </w:instrText>
+              <w:instrText xml:space="preserve"> PAGEREF _Toc510711419 \h </w:instrText>
             </w:r>
             <w:r>
               <w:rPr>
@@ -546,6 +546,1616 @@
                 <w:webHidden/>
               </w:rPr>
               <w:t>2</w:t>
+            </w:r>
+            <w:r>
+              <w:rPr>
+                <w:noProof/>
+                <w:webHidden/>
+              </w:rPr>
+              <w:fldChar w:fldCharType="end"/>
+            </w:r>
+          </w:hyperlink>
+        </w:p>
+        <w:p>
+          <w:pPr>
+            <w:pStyle w:val="TDC2"/>
+            <w:tabs>
+              <w:tab w:val="right" w:leader="dot" w:pos="10194"/>
+            </w:tabs>
+            <w:rPr>
+              <w:rFonts w:asciiTheme="minorHAnsi" w:eastAsiaTheme="minorEastAsia" w:hAnsiTheme="minorHAnsi" w:cstheme="minorBidi"/>
+              <w:noProof/>
+              <w:lang w:eastAsia="es-ES"/>
+            </w:rPr>
+          </w:pPr>
+          <w:hyperlink w:anchor="_Toc510711420" w:history="1">
+            <w:r>
+              <w:rPr>
+                <w:rStyle w:val="Hipervnculo"/>
+                <w:noProof/>
+              </w:rPr>
+              <w:t>Importando colecciones y documentos</w:t>
+            </w:r>
+            <w:r>
+              <w:rPr>
+                <w:noProof/>
+                <w:webHidden/>
+              </w:rPr>
+              <w:tab/>
+            </w:r>
+            <w:r>
+              <w:rPr>
+                <w:noProof/>
+                <w:webHidden/>
+              </w:rPr>
+              <w:fldChar w:fldCharType="begin"/>
+            </w:r>
+            <w:r>
+              <w:rPr>
+                <w:noProof/>
+                <w:webHidden/>
+              </w:rPr>
+              <w:instrText xml:space="preserve"> PAGEREF _Toc510711420 \h </w:instrText>
+            </w:r>
+            <w:r>
+              <w:rPr>
+                <w:noProof/>
+                <w:webHidden/>
+              </w:rPr>
+            </w:r>
+            <w:r>
+              <w:rPr>
+                <w:noProof/>
+                <w:webHidden/>
+              </w:rPr>
+              <w:fldChar w:fldCharType="separate"/>
+            </w:r>
+            <w:r>
+              <w:rPr>
+                <w:noProof/>
+                <w:webHidden/>
+              </w:rPr>
+              <w:t>2</w:t>
+            </w:r>
+            <w:r>
+              <w:rPr>
+                <w:noProof/>
+                <w:webHidden/>
+              </w:rPr>
+              <w:fldChar w:fldCharType="end"/>
+            </w:r>
+          </w:hyperlink>
+        </w:p>
+        <w:p>
+          <w:pPr>
+            <w:pStyle w:val="TDC3"/>
+            <w:tabs>
+              <w:tab w:val="right" w:leader="dot" w:pos="10194"/>
+            </w:tabs>
+            <w:rPr>
+              <w:rFonts w:asciiTheme="minorHAnsi" w:eastAsiaTheme="minorEastAsia" w:hAnsiTheme="minorHAnsi" w:cstheme="minorBidi"/>
+              <w:noProof/>
+              <w:lang w:eastAsia="es-ES"/>
+            </w:rPr>
+          </w:pPr>
+          <w:hyperlink w:anchor="_Toc510711421" w:history="1">
+            <w:r>
+              <w:rPr>
+                <w:rStyle w:val="Hipervnculo"/>
+                <w:noProof/>
+              </w:rPr>
+              <w:t>Instalando los archivos necesarios</w:t>
+            </w:r>
+            <w:r>
+              <w:rPr>
+                <w:noProof/>
+                <w:webHidden/>
+              </w:rPr>
+              <w:tab/>
+            </w:r>
+            <w:r>
+              <w:rPr>
+                <w:noProof/>
+                <w:webHidden/>
+              </w:rPr>
+              <w:fldChar w:fldCharType="begin"/>
+            </w:r>
+            <w:r>
+              <w:rPr>
+                <w:noProof/>
+                <w:webHidden/>
+              </w:rPr>
+              <w:instrText xml:space="preserve"> PAGEREF _Toc510711421 \h </w:instrText>
+            </w:r>
+            <w:r>
+              <w:rPr>
+                <w:noProof/>
+                <w:webHidden/>
+              </w:rPr>
+            </w:r>
+            <w:r>
+              <w:rPr>
+                <w:noProof/>
+                <w:webHidden/>
+              </w:rPr>
+              <w:fldChar w:fldCharType="separate"/>
+            </w:r>
+            <w:r>
+              <w:rPr>
+                <w:noProof/>
+                <w:webHidden/>
+              </w:rPr>
+              <w:t>2</w:t>
+            </w:r>
+            <w:r>
+              <w:rPr>
+                <w:noProof/>
+                <w:webHidden/>
+              </w:rPr>
+              <w:fldChar w:fldCharType="end"/>
+            </w:r>
+          </w:hyperlink>
+        </w:p>
+        <w:p>
+          <w:pPr>
+            <w:pStyle w:val="TDC3"/>
+            <w:tabs>
+              <w:tab w:val="right" w:leader="dot" w:pos="10194"/>
+            </w:tabs>
+            <w:rPr>
+              <w:rFonts w:asciiTheme="minorHAnsi" w:eastAsiaTheme="minorEastAsia" w:hAnsiTheme="minorHAnsi" w:cstheme="minorBidi"/>
+              <w:noProof/>
+              <w:lang w:eastAsia="es-ES"/>
+            </w:rPr>
+          </w:pPr>
+          <w:hyperlink w:anchor="_Toc510711422" w:history="1">
+            <w:r>
+              <w:rPr>
+                <w:rStyle w:val="Hipervnculo"/>
+                <w:noProof/>
+              </w:rPr>
+              <w:t>Modificando rutas del proyecto</w:t>
+            </w:r>
+            <w:r>
+              <w:rPr>
+                <w:noProof/>
+                <w:webHidden/>
+              </w:rPr>
+              <w:tab/>
+            </w:r>
+            <w:r>
+              <w:rPr>
+                <w:noProof/>
+                <w:webHidden/>
+              </w:rPr>
+              <w:fldChar w:fldCharType="begin"/>
+            </w:r>
+            <w:r>
+              <w:rPr>
+                <w:noProof/>
+                <w:webHidden/>
+              </w:rPr>
+              <w:instrText xml:space="preserve"> PAGEREF _Toc510711422 \h </w:instrText>
+            </w:r>
+            <w:r>
+              <w:rPr>
+                <w:noProof/>
+                <w:webHidden/>
+              </w:rPr>
+            </w:r>
+            <w:r>
+              <w:rPr>
+                <w:noProof/>
+                <w:webHidden/>
+              </w:rPr>
+              <w:fldChar w:fldCharType="separate"/>
+            </w:r>
+            <w:r>
+              <w:rPr>
+                <w:noProof/>
+                <w:webHidden/>
+              </w:rPr>
+              <w:t>2</w:t>
+            </w:r>
+            <w:r>
+              <w:rPr>
+                <w:noProof/>
+                <w:webHidden/>
+              </w:rPr>
+              <w:fldChar w:fldCharType="end"/>
+            </w:r>
+          </w:hyperlink>
+        </w:p>
+        <w:p>
+          <w:pPr>
+            <w:pStyle w:val="TDC3"/>
+            <w:tabs>
+              <w:tab w:val="right" w:leader="dot" w:pos="10194"/>
+            </w:tabs>
+            <w:rPr>
+              <w:rFonts w:asciiTheme="minorHAnsi" w:eastAsiaTheme="minorEastAsia" w:hAnsiTheme="minorHAnsi" w:cstheme="minorBidi"/>
+              <w:noProof/>
+              <w:lang w:eastAsia="es-ES"/>
+            </w:rPr>
+          </w:pPr>
+          <w:hyperlink w:anchor="_Toc510711423" w:history="1">
+            <w:r>
+              <w:rPr>
+                <w:rStyle w:val="Hipervnculo"/>
+                <w:noProof/>
+              </w:rPr>
+              <w:t>Ejecutando el proyecto</w:t>
+            </w:r>
+            <w:r>
+              <w:rPr>
+                <w:noProof/>
+                <w:webHidden/>
+              </w:rPr>
+              <w:tab/>
+            </w:r>
+            <w:r>
+              <w:rPr>
+                <w:noProof/>
+                <w:webHidden/>
+              </w:rPr>
+              <w:fldChar w:fldCharType="begin"/>
+            </w:r>
+            <w:r>
+              <w:rPr>
+                <w:noProof/>
+                <w:webHidden/>
+              </w:rPr>
+              <w:instrText xml:space="preserve"> PAGEREF _Toc510711423 \h </w:instrText>
+            </w:r>
+            <w:r>
+              <w:rPr>
+                <w:noProof/>
+                <w:webHidden/>
+              </w:rPr>
+            </w:r>
+            <w:r>
+              <w:rPr>
+                <w:noProof/>
+                <w:webHidden/>
+              </w:rPr>
+              <w:fldChar w:fldCharType="separate"/>
+            </w:r>
+            <w:r>
+              <w:rPr>
+                <w:noProof/>
+                <w:webHidden/>
+              </w:rPr>
+              <w:t>2</w:t>
+            </w:r>
+            <w:r>
+              <w:rPr>
+                <w:noProof/>
+                <w:webHidden/>
+              </w:rPr>
+              <w:fldChar w:fldCharType="end"/>
+            </w:r>
+          </w:hyperlink>
+        </w:p>
+        <w:p>
+          <w:pPr>
+            <w:pStyle w:val="TDC1"/>
+            <w:tabs>
+              <w:tab w:val="right" w:leader="dot" w:pos="10194"/>
+            </w:tabs>
+            <w:rPr>
+              <w:rFonts w:asciiTheme="minorHAnsi" w:eastAsiaTheme="minorEastAsia" w:hAnsiTheme="minorHAnsi" w:cstheme="minorBidi"/>
+              <w:noProof/>
+              <w:lang w:eastAsia="es-ES"/>
+            </w:rPr>
+          </w:pPr>
+          <w:hyperlink w:anchor="_Toc510711424" w:history="1">
+            <w:r>
+              <w:rPr>
+                <w:rStyle w:val="Hipervnculo"/>
+                <w:noProof/>
+              </w:rPr>
+              <w:t>Ejercicio 2</w:t>
+            </w:r>
+            <w:r>
+              <w:rPr>
+                <w:noProof/>
+                <w:webHidden/>
+              </w:rPr>
+              <w:tab/>
+            </w:r>
+            <w:r>
+              <w:rPr>
+                <w:noProof/>
+                <w:webHidden/>
+              </w:rPr>
+              <w:fldChar w:fldCharType="begin"/>
+            </w:r>
+            <w:r>
+              <w:rPr>
+                <w:noProof/>
+                <w:webHidden/>
+              </w:rPr>
+              <w:instrText xml:space="preserve"> PAGEREF _Toc510711424 \h </w:instrText>
+            </w:r>
+            <w:r>
+              <w:rPr>
+                <w:noProof/>
+                <w:webHidden/>
+              </w:rPr>
+            </w:r>
+            <w:r>
+              <w:rPr>
+                <w:noProof/>
+                <w:webHidden/>
+              </w:rPr>
+              <w:fldChar w:fldCharType="separate"/>
+            </w:r>
+            <w:r>
+              <w:rPr>
+                <w:noProof/>
+                <w:webHidden/>
+              </w:rPr>
+              <w:t>3</w:t>
+            </w:r>
+            <w:r>
+              <w:rPr>
+                <w:noProof/>
+                <w:webHidden/>
+              </w:rPr>
+              <w:fldChar w:fldCharType="end"/>
+            </w:r>
+          </w:hyperlink>
+        </w:p>
+        <w:p>
+          <w:pPr>
+            <w:pStyle w:val="TDC2"/>
+            <w:tabs>
+              <w:tab w:val="right" w:leader="dot" w:pos="10194"/>
+            </w:tabs>
+            <w:rPr>
+              <w:rFonts w:asciiTheme="minorHAnsi" w:eastAsiaTheme="minorEastAsia" w:hAnsiTheme="minorHAnsi" w:cstheme="minorBidi"/>
+              <w:noProof/>
+              <w:lang w:eastAsia="es-ES"/>
+            </w:rPr>
+          </w:pPr>
+          <w:hyperlink w:anchor="_Toc510711425" w:history="1">
+            <w:r>
+              <w:rPr>
+                <w:rStyle w:val="Hipervnculo"/>
+                <w:noProof/>
+              </w:rPr>
+              <w:t>Realizando consultas</w:t>
+            </w:r>
+            <w:r>
+              <w:rPr>
+                <w:noProof/>
+                <w:webHidden/>
+              </w:rPr>
+              <w:tab/>
+            </w:r>
+            <w:r>
+              <w:rPr>
+                <w:noProof/>
+                <w:webHidden/>
+              </w:rPr>
+              <w:fldChar w:fldCharType="begin"/>
+            </w:r>
+            <w:r>
+              <w:rPr>
+                <w:noProof/>
+                <w:webHidden/>
+              </w:rPr>
+              <w:instrText xml:space="preserve"> PAGEREF _Toc510711425 \h </w:instrText>
+            </w:r>
+            <w:r>
+              <w:rPr>
+                <w:noProof/>
+                <w:webHidden/>
+              </w:rPr>
+            </w:r>
+            <w:r>
+              <w:rPr>
+                <w:noProof/>
+                <w:webHidden/>
+              </w:rPr>
+              <w:fldChar w:fldCharType="separate"/>
+            </w:r>
+            <w:r>
+              <w:rPr>
+                <w:noProof/>
+                <w:webHidden/>
+              </w:rPr>
+              <w:t>3</w:t>
+            </w:r>
+            <w:r>
+              <w:rPr>
+                <w:noProof/>
+                <w:webHidden/>
+              </w:rPr>
+              <w:fldChar w:fldCharType="end"/>
+            </w:r>
+          </w:hyperlink>
+        </w:p>
+        <w:p>
+          <w:pPr>
+            <w:pStyle w:val="TDC3"/>
+            <w:tabs>
+              <w:tab w:val="right" w:leader="dot" w:pos="10194"/>
+            </w:tabs>
+            <w:rPr>
+              <w:rFonts w:asciiTheme="minorHAnsi" w:eastAsiaTheme="minorEastAsia" w:hAnsiTheme="minorHAnsi" w:cstheme="minorBidi"/>
+              <w:noProof/>
+              <w:lang w:eastAsia="es-ES"/>
+            </w:rPr>
+          </w:pPr>
+          <w:hyperlink w:anchor="_Toc510711426" w:history="1">
+            <w:r>
+              <w:rPr>
+                <w:rStyle w:val="Hipervnculo"/>
+                <w:noProof/>
+              </w:rPr>
+              <w:t>Ocupación diaria del aula 2</w:t>
+            </w:r>
+            <w:r>
+              <w:rPr>
+                <w:noProof/>
+                <w:webHidden/>
+              </w:rPr>
+              <w:tab/>
+            </w:r>
+            <w:r>
+              <w:rPr>
+                <w:noProof/>
+                <w:webHidden/>
+              </w:rPr>
+              <w:fldChar w:fldCharType="begin"/>
+            </w:r>
+            <w:r>
+              <w:rPr>
+                <w:noProof/>
+                <w:webHidden/>
+              </w:rPr>
+              <w:instrText xml:space="preserve"> PAGEREF _Toc510711426 \h </w:instrText>
+            </w:r>
+            <w:r>
+              <w:rPr>
+                <w:noProof/>
+                <w:webHidden/>
+              </w:rPr>
+            </w:r>
+            <w:r>
+              <w:rPr>
+                <w:noProof/>
+                <w:webHidden/>
+              </w:rPr>
+              <w:fldChar w:fldCharType="separate"/>
+            </w:r>
+            <w:r>
+              <w:rPr>
+                <w:noProof/>
+                <w:webHidden/>
+              </w:rPr>
+              <w:t>3</w:t>
+            </w:r>
+            <w:r>
+              <w:rPr>
+                <w:noProof/>
+                <w:webHidden/>
+              </w:rPr>
+              <w:fldChar w:fldCharType="end"/>
+            </w:r>
+          </w:hyperlink>
+        </w:p>
+        <w:p>
+          <w:pPr>
+            <w:pStyle w:val="TDC3"/>
+            <w:tabs>
+              <w:tab w:val="right" w:leader="dot" w:pos="10194"/>
+            </w:tabs>
+            <w:rPr>
+              <w:rFonts w:asciiTheme="minorHAnsi" w:eastAsiaTheme="minorEastAsia" w:hAnsiTheme="minorHAnsi" w:cstheme="minorBidi"/>
+              <w:noProof/>
+              <w:lang w:eastAsia="es-ES"/>
+            </w:rPr>
+          </w:pPr>
+          <w:hyperlink w:anchor="_Toc510711427" w:history="1">
+            <w:r>
+              <w:rPr>
+                <w:rStyle w:val="Hipervnculo"/>
+                <w:noProof/>
+              </w:rPr>
+              <w:t>Profesores que imparten cursos con cuotas anuales</w:t>
+            </w:r>
+            <w:r>
+              <w:rPr>
+                <w:noProof/>
+                <w:webHidden/>
+              </w:rPr>
+              <w:tab/>
+            </w:r>
+            <w:r>
+              <w:rPr>
+                <w:noProof/>
+                <w:webHidden/>
+              </w:rPr>
+              <w:fldChar w:fldCharType="begin"/>
+            </w:r>
+            <w:r>
+              <w:rPr>
+                <w:noProof/>
+                <w:webHidden/>
+              </w:rPr>
+              <w:instrText xml:space="preserve"> PAGEREF _Toc510711427 \h </w:instrText>
+            </w:r>
+            <w:r>
+              <w:rPr>
+                <w:noProof/>
+                <w:webHidden/>
+              </w:rPr>
+            </w:r>
+            <w:r>
+              <w:rPr>
+                <w:noProof/>
+                <w:webHidden/>
+              </w:rPr>
+              <w:fldChar w:fldCharType="separate"/>
+            </w:r>
+            <w:r>
+              <w:rPr>
+                <w:noProof/>
+                <w:webHidden/>
+              </w:rPr>
+              <w:t>3</w:t>
+            </w:r>
+            <w:r>
+              <w:rPr>
+                <w:noProof/>
+                <w:webHidden/>
+              </w:rPr>
+              <w:fldChar w:fldCharType="end"/>
+            </w:r>
+          </w:hyperlink>
+        </w:p>
+        <w:p>
+          <w:pPr>
+            <w:pStyle w:val="TDC3"/>
+            <w:tabs>
+              <w:tab w:val="right" w:leader="dot" w:pos="10194"/>
+            </w:tabs>
+            <w:rPr>
+              <w:rFonts w:asciiTheme="minorHAnsi" w:eastAsiaTheme="minorEastAsia" w:hAnsiTheme="minorHAnsi" w:cstheme="minorBidi"/>
+              <w:noProof/>
+              <w:lang w:eastAsia="es-ES"/>
+            </w:rPr>
+          </w:pPr>
+          <w:hyperlink w:anchor="_Toc510711428" w:history="1">
+            <w:r>
+              <w:rPr>
+                <w:rStyle w:val="Hipervnculo"/>
+                <w:noProof/>
+              </w:rPr>
+              <w:t>Fechas de inicio y finalización de cada curso impartido</w:t>
+            </w:r>
+            <w:r>
+              <w:rPr>
+                <w:noProof/>
+                <w:webHidden/>
+              </w:rPr>
+              <w:tab/>
+            </w:r>
+            <w:r>
+              <w:rPr>
+                <w:noProof/>
+                <w:webHidden/>
+              </w:rPr>
+              <w:fldChar w:fldCharType="begin"/>
+            </w:r>
+            <w:r>
+              <w:rPr>
+                <w:noProof/>
+                <w:webHidden/>
+              </w:rPr>
+              <w:instrText xml:space="preserve"> PAGEREF _Toc510711428 \h </w:instrText>
+            </w:r>
+            <w:r>
+              <w:rPr>
+                <w:noProof/>
+                <w:webHidden/>
+              </w:rPr>
+            </w:r>
+            <w:r>
+              <w:rPr>
+                <w:noProof/>
+                <w:webHidden/>
+              </w:rPr>
+              <w:fldChar w:fldCharType="separate"/>
+            </w:r>
+            <w:r>
+              <w:rPr>
+                <w:noProof/>
+                <w:webHidden/>
+              </w:rPr>
+              <w:t>3</w:t>
+            </w:r>
+            <w:r>
+              <w:rPr>
+                <w:noProof/>
+                <w:webHidden/>
+              </w:rPr>
+              <w:fldChar w:fldCharType="end"/>
+            </w:r>
+          </w:hyperlink>
+        </w:p>
+        <w:p>
+          <w:pPr>
+            <w:pStyle w:val="TDC3"/>
+            <w:tabs>
+              <w:tab w:val="right" w:leader="dot" w:pos="10194"/>
+            </w:tabs>
+            <w:rPr>
+              <w:rFonts w:asciiTheme="minorHAnsi" w:eastAsiaTheme="minorEastAsia" w:hAnsiTheme="minorHAnsi" w:cstheme="minorBidi"/>
+              <w:noProof/>
+              <w:lang w:eastAsia="es-ES"/>
+            </w:rPr>
+          </w:pPr>
+          <w:hyperlink w:anchor="_Toc510711429" w:history="1">
+            <w:r>
+              <w:rPr>
+                <w:rStyle w:val="Hipervnculo"/>
+                <w:noProof/>
+              </w:rPr>
+              <w:t>Listado de profesores ordenados por DNI (Inventado)</w:t>
+            </w:r>
+            <w:r>
+              <w:rPr>
+                <w:noProof/>
+                <w:webHidden/>
+              </w:rPr>
+              <w:tab/>
+            </w:r>
+            <w:r>
+              <w:rPr>
+                <w:noProof/>
+                <w:webHidden/>
+              </w:rPr>
+              <w:fldChar w:fldCharType="begin"/>
+            </w:r>
+            <w:r>
+              <w:rPr>
+                <w:noProof/>
+                <w:webHidden/>
+              </w:rPr>
+              <w:instrText xml:space="preserve"> PAGEREF _Toc510711429 \h </w:instrText>
+            </w:r>
+            <w:r>
+              <w:rPr>
+                <w:noProof/>
+                <w:webHidden/>
+              </w:rPr>
+            </w:r>
+            <w:r>
+              <w:rPr>
+                <w:noProof/>
+                <w:webHidden/>
+              </w:rPr>
+              <w:fldChar w:fldCharType="separate"/>
+            </w:r>
+            <w:r>
+              <w:rPr>
+                <w:noProof/>
+                <w:webHidden/>
+              </w:rPr>
+              <w:t>3</w:t>
+            </w:r>
+            <w:r>
+              <w:rPr>
+                <w:noProof/>
+                <w:webHidden/>
+              </w:rPr>
+              <w:fldChar w:fldCharType="end"/>
+            </w:r>
+          </w:hyperlink>
+        </w:p>
+        <w:p>
+          <w:pPr>
+            <w:pStyle w:val="TDC2"/>
+            <w:tabs>
+              <w:tab w:val="right" w:leader="dot" w:pos="10194"/>
+            </w:tabs>
+            <w:rPr>
+              <w:rFonts w:asciiTheme="minorHAnsi" w:eastAsiaTheme="minorEastAsia" w:hAnsiTheme="minorHAnsi" w:cstheme="minorBidi"/>
+              <w:noProof/>
+              <w:lang w:eastAsia="es-ES"/>
+            </w:rPr>
+          </w:pPr>
+          <w:hyperlink w:anchor="_Toc510711430" w:history="1">
+            <w:r>
+              <w:rPr>
+                <w:rStyle w:val="Hipervnculo"/>
+                <w:noProof/>
+              </w:rPr>
+              <w:t>Comprobando el funcionamiento en NetBeans</w:t>
+            </w:r>
+            <w:r>
+              <w:rPr>
+                <w:noProof/>
+                <w:webHidden/>
+              </w:rPr>
+              <w:tab/>
+            </w:r>
+            <w:r>
+              <w:rPr>
+                <w:noProof/>
+                <w:webHidden/>
+              </w:rPr>
+              <w:fldChar w:fldCharType="begin"/>
+            </w:r>
+            <w:r>
+              <w:rPr>
+                <w:noProof/>
+                <w:webHidden/>
+              </w:rPr>
+              <w:instrText xml:space="preserve"> PAGEREF _Toc510711430 \h </w:instrText>
+            </w:r>
+            <w:r>
+              <w:rPr>
+                <w:noProof/>
+                <w:webHidden/>
+              </w:rPr>
+            </w:r>
+            <w:r>
+              <w:rPr>
+                <w:noProof/>
+                <w:webHidden/>
+              </w:rPr>
+              <w:fldChar w:fldCharType="separate"/>
+            </w:r>
+            <w:r>
+              <w:rPr>
+                <w:noProof/>
+                <w:webHidden/>
+              </w:rPr>
+              <w:t>4</w:t>
+            </w:r>
+            <w:r>
+              <w:rPr>
+                <w:noProof/>
+                <w:webHidden/>
+              </w:rPr>
+              <w:fldChar w:fldCharType="end"/>
+            </w:r>
+          </w:hyperlink>
+        </w:p>
+        <w:p>
+          <w:pPr>
+            <w:pStyle w:val="TDC3"/>
+            <w:tabs>
+              <w:tab w:val="right" w:leader="dot" w:pos="10194"/>
+            </w:tabs>
+            <w:rPr>
+              <w:rFonts w:asciiTheme="minorHAnsi" w:eastAsiaTheme="minorEastAsia" w:hAnsiTheme="minorHAnsi" w:cstheme="minorBidi"/>
+              <w:noProof/>
+              <w:lang w:eastAsia="es-ES"/>
+            </w:rPr>
+          </w:pPr>
+          <w:hyperlink w:anchor="_Toc510711431" w:history="1">
+            <w:r>
+              <w:rPr>
+                <w:rStyle w:val="Hipervnculo"/>
+                <w:noProof/>
+              </w:rPr>
+              <w:t>Configurando las rutas relativas</w:t>
+            </w:r>
+            <w:r>
+              <w:rPr>
+                <w:noProof/>
+                <w:webHidden/>
+              </w:rPr>
+              <w:tab/>
+            </w:r>
+            <w:r>
+              <w:rPr>
+                <w:noProof/>
+                <w:webHidden/>
+              </w:rPr>
+              <w:fldChar w:fldCharType="begin"/>
+            </w:r>
+            <w:r>
+              <w:rPr>
+                <w:noProof/>
+                <w:webHidden/>
+              </w:rPr>
+              <w:instrText xml:space="preserve"> PAGEREF _Toc510711431 \h </w:instrText>
+            </w:r>
+            <w:r>
+              <w:rPr>
+                <w:noProof/>
+                <w:webHidden/>
+              </w:rPr>
+            </w:r>
+            <w:r>
+              <w:rPr>
+                <w:noProof/>
+                <w:webHidden/>
+              </w:rPr>
+              <w:fldChar w:fldCharType="separate"/>
+            </w:r>
+            <w:r>
+              <w:rPr>
+                <w:noProof/>
+                <w:webHidden/>
+              </w:rPr>
+              <w:t>4</w:t>
+            </w:r>
+            <w:r>
+              <w:rPr>
+                <w:noProof/>
+                <w:webHidden/>
+              </w:rPr>
+              <w:fldChar w:fldCharType="end"/>
+            </w:r>
+          </w:hyperlink>
+        </w:p>
+        <w:p>
+          <w:pPr>
+            <w:pStyle w:val="TDC3"/>
+            <w:tabs>
+              <w:tab w:val="right" w:leader="dot" w:pos="10194"/>
+            </w:tabs>
+            <w:rPr>
+              <w:rFonts w:asciiTheme="minorHAnsi" w:eastAsiaTheme="minorEastAsia" w:hAnsiTheme="minorHAnsi" w:cstheme="minorBidi"/>
+              <w:noProof/>
+              <w:lang w:eastAsia="es-ES"/>
+            </w:rPr>
+          </w:pPr>
+          <w:hyperlink w:anchor="_Toc510711432" w:history="1">
+            <w:r>
+              <w:rPr>
+                <w:rStyle w:val="Hipervnculo"/>
+                <w:noProof/>
+              </w:rPr>
+              <w:t>Realizando las consultas y observando los resultados</w:t>
+            </w:r>
+            <w:r>
+              <w:rPr>
+                <w:noProof/>
+                <w:webHidden/>
+              </w:rPr>
+              <w:tab/>
+            </w:r>
+            <w:r>
+              <w:rPr>
+                <w:noProof/>
+                <w:webHidden/>
+              </w:rPr>
+              <w:fldChar w:fldCharType="begin"/>
+            </w:r>
+            <w:r>
+              <w:rPr>
+                <w:noProof/>
+                <w:webHidden/>
+              </w:rPr>
+              <w:instrText xml:space="preserve"> PAGEREF _Toc510711432 \h </w:instrText>
+            </w:r>
+            <w:r>
+              <w:rPr>
+                <w:noProof/>
+                <w:webHidden/>
+              </w:rPr>
+            </w:r>
+            <w:r>
+              <w:rPr>
+                <w:noProof/>
+                <w:webHidden/>
+              </w:rPr>
+              <w:fldChar w:fldCharType="separate"/>
+            </w:r>
+            <w:r>
+              <w:rPr>
+                <w:noProof/>
+                <w:webHidden/>
+              </w:rPr>
+              <w:t>4</w:t>
+            </w:r>
+            <w:r>
+              <w:rPr>
+                <w:noProof/>
+                <w:webHidden/>
+              </w:rPr>
+              <w:fldChar w:fldCharType="end"/>
+            </w:r>
+          </w:hyperlink>
+        </w:p>
+        <w:p>
+          <w:pPr>
+            <w:pStyle w:val="TDC1"/>
+            <w:tabs>
+              <w:tab w:val="right" w:leader="dot" w:pos="10194"/>
+            </w:tabs>
+            <w:rPr>
+              <w:rFonts w:asciiTheme="minorHAnsi" w:eastAsiaTheme="minorEastAsia" w:hAnsiTheme="minorHAnsi" w:cstheme="minorBidi"/>
+              <w:noProof/>
+              <w:lang w:eastAsia="es-ES"/>
+            </w:rPr>
+          </w:pPr>
+          <w:hyperlink w:anchor="_Toc510711433" w:history="1">
+            <w:r>
+              <w:rPr>
+                <w:rStyle w:val="Hipervnculo"/>
+                <w:noProof/>
+              </w:rPr>
+              <w:t>Ejercicio 3</w:t>
+            </w:r>
+            <w:r>
+              <w:rPr>
+                <w:noProof/>
+                <w:webHidden/>
+              </w:rPr>
+              <w:tab/>
+            </w:r>
+            <w:r>
+              <w:rPr>
+                <w:noProof/>
+                <w:webHidden/>
+              </w:rPr>
+              <w:fldChar w:fldCharType="begin"/>
+            </w:r>
+            <w:r>
+              <w:rPr>
+                <w:noProof/>
+                <w:webHidden/>
+              </w:rPr>
+              <w:instrText xml:space="preserve"> PAGEREF _Toc510711433 \h </w:instrText>
+            </w:r>
+            <w:r>
+              <w:rPr>
+                <w:noProof/>
+                <w:webHidden/>
+              </w:rPr>
+            </w:r>
+            <w:r>
+              <w:rPr>
+                <w:noProof/>
+                <w:webHidden/>
+              </w:rPr>
+              <w:fldChar w:fldCharType="separate"/>
+            </w:r>
+            <w:r>
+              <w:rPr>
+                <w:noProof/>
+                <w:webHidden/>
+              </w:rPr>
+              <w:t>5</w:t>
+            </w:r>
+            <w:r>
+              <w:rPr>
+                <w:noProof/>
+                <w:webHidden/>
+              </w:rPr>
+              <w:fldChar w:fldCharType="end"/>
+            </w:r>
+          </w:hyperlink>
+        </w:p>
+        <w:p>
+          <w:pPr>
+            <w:pStyle w:val="TDC2"/>
+            <w:tabs>
+              <w:tab w:val="right" w:leader="dot" w:pos="10194"/>
+            </w:tabs>
+            <w:rPr>
+              <w:rFonts w:asciiTheme="minorHAnsi" w:eastAsiaTheme="minorEastAsia" w:hAnsiTheme="minorHAnsi" w:cstheme="minorBidi"/>
+              <w:noProof/>
+              <w:lang w:eastAsia="es-ES"/>
+            </w:rPr>
+          </w:pPr>
+          <w:hyperlink w:anchor="_Toc510711434" w:history="1">
+            <w:r>
+              <w:rPr>
+                <w:rStyle w:val="Hipervnculo"/>
+                <w:noProof/>
+              </w:rPr>
+              <w:t>Instalando eXist-Db</w:t>
+            </w:r>
+            <w:r>
+              <w:rPr>
+                <w:noProof/>
+                <w:webHidden/>
+              </w:rPr>
+              <w:tab/>
+            </w:r>
+            <w:r>
+              <w:rPr>
+                <w:noProof/>
+                <w:webHidden/>
+              </w:rPr>
+              <w:fldChar w:fldCharType="begin"/>
+            </w:r>
+            <w:r>
+              <w:rPr>
+                <w:noProof/>
+                <w:webHidden/>
+              </w:rPr>
+              <w:instrText xml:space="preserve"> PAGEREF _Toc510711434 \h </w:instrText>
+            </w:r>
+            <w:r>
+              <w:rPr>
+                <w:noProof/>
+                <w:webHidden/>
+              </w:rPr>
+            </w:r>
+            <w:r>
+              <w:rPr>
+                <w:noProof/>
+                <w:webHidden/>
+              </w:rPr>
+              <w:fldChar w:fldCharType="separate"/>
+            </w:r>
+            <w:r>
+              <w:rPr>
+                <w:noProof/>
+                <w:webHidden/>
+              </w:rPr>
+              <w:t>5</w:t>
+            </w:r>
+            <w:r>
+              <w:rPr>
+                <w:noProof/>
+                <w:webHidden/>
+              </w:rPr>
+              <w:fldChar w:fldCharType="end"/>
+            </w:r>
+          </w:hyperlink>
+        </w:p>
+        <w:p>
+          <w:pPr>
+            <w:pStyle w:val="TDC3"/>
+            <w:tabs>
+              <w:tab w:val="right" w:leader="dot" w:pos="10194"/>
+            </w:tabs>
+            <w:rPr>
+              <w:rFonts w:asciiTheme="minorHAnsi" w:eastAsiaTheme="minorEastAsia" w:hAnsiTheme="minorHAnsi" w:cstheme="minorBidi"/>
+              <w:noProof/>
+              <w:lang w:eastAsia="es-ES"/>
+            </w:rPr>
+          </w:pPr>
+          <w:hyperlink w:anchor="_Toc510711435" w:history="1">
+            <w:r>
+              <w:rPr>
+                <w:rStyle w:val="Hipervnculo"/>
+                <w:noProof/>
+              </w:rPr>
+              <w:t>Descargando la aplicación</w:t>
+            </w:r>
+            <w:r>
+              <w:rPr>
+                <w:noProof/>
+                <w:webHidden/>
+              </w:rPr>
+              <w:tab/>
+            </w:r>
+            <w:r>
+              <w:rPr>
+                <w:noProof/>
+                <w:webHidden/>
+              </w:rPr>
+              <w:fldChar w:fldCharType="begin"/>
+            </w:r>
+            <w:r>
+              <w:rPr>
+                <w:noProof/>
+                <w:webHidden/>
+              </w:rPr>
+              <w:instrText xml:space="preserve"> PAGEREF _Toc510711435 \h </w:instrText>
+            </w:r>
+            <w:r>
+              <w:rPr>
+                <w:noProof/>
+                <w:webHidden/>
+              </w:rPr>
+            </w:r>
+            <w:r>
+              <w:rPr>
+                <w:noProof/>
+                <w:webHidden/>
+              </w:rPr>
+              <w:fldChar w:fldCharType="separate"/>
+            </w:r>
+            <w:r>
+              <w:rPr>
+                <w:noProof/>
+                <w:webHidden/>
+              </w:rPr>
+              <w:t>5</w:t>
+            </w:r>
+            <w:r>
+              <w:rPr>
+                <w:noProof/>
+                <w:webHidden/>
+              </w:rPr>
+              <w:fldChar w:fldCharType="end"/>
+            </w:r>
+          </w:hyperlink>
+        </w:p>
+        <w:p>
+          <w:pPr>
+            <w:pStyle w:val="TDC3"/>
+            <w:tabs>
+              <w:tab w:val="right" w:leader="dot" w:pos="10194"/>
+            </w:tabs>
+            <w:rPr>
+              <w:rFonts w:asciiTheme="minorHAnsi" w:eastAsiaTheme="minorEastAsia" w:hAnsiTheme="minorHAnsi" w:cstheme="minorBidi"/>
+              <w:noProof/>
+              <w:lang w:eastAsia="es-ES"/>
+            </w:rPr>
+          </w:pPr>
+          <w:hyperlink w:anchor="_Toc510711436" w:history="1">
+            <w:r>
+              <w:rPr>
+                <w:rStyle w:val="Hipervnculo"/>
+                <w:noProof/>
+              </w:rPr>
+              <w:t>Procediendo a instalar</w:t>
+            </w:r>
+            <w:r>
+              <w:rPr>
+                <w:noProof/>
+                <w:webHidden/>
+              </w:rPr>
+              <w:tab/>
+            </w:r>
+            <w:r>
+              <w:rPr>
+                <w:noProof/>
+                <w:webHidden/>
+              </w:rPr>
+              <w:fldChar w:fldCharType="begin"/>
+            </w:r>
+            <w:r>
+              <w:rPr>
+                <w:noProof/>
+                <w:webHidden/>
+              </w:rPr>
+              <w:instrText xml:space="preserve"> PAGEREF _Toc510711436 \h </w:instrText>
+            </w:r>
+            <w:r>
+              <w:rPr>
+                <w:noProof/>
+                <w:webHidden/>
+              </w:rPr>
+            </w:r>
+            <w:r>
+              <w:rPr>
+                <w:noProof/>
+                <w:webHidden/>
+              </w:rPr>
+              <w:fldChar w:fldCharType="separate"/>
+            </w:r>
+            <w:r>
+              <w:rPr>
+                <w:noProof/>
+                <w:webHidden/>
+              </w:rPr>
+              <w:t>6</w:t>
+            </w:r>
+            <w:r>
+              <w:rPr>
+                <w:noProof/>
+                <w:webHidden/>
+              </w:rPr>
+              <w:fldChar w:fldCharType="end"/>
+            </w:r>
+          </w:hyperlink>
+        </w:p>
+        <w:p>
+          <w:pPr>
+            <w:pStyle w:val="TDC3"/>
+            <w:tabs>
+              <w:tab w:val="right" w:leader="dot" w:pos="10194"/>
+            </w:tabs>
+            <w:rPr>
+              <w:rFonts w:asciiTheme="minorHAnsi" w:eastAsiaTheme="minorEastAsia" w:hAnsiTheme="minorHAnsi" w:cstheme="minorBidi"/>
+              <w:noProof/>
+              <w:lang w:eastAsia="es-ES"/>
+            </w:rPr>
+          </w:pPr>
+          <w:hyperlink w:anchor="_Toc510711437" w:history="1">
+            <w:r>
+              <w:rPr>
+                <w:rStyle w:val="Hipervnculo"/>
+                <w:noProof/>
+              </w:rPr>
+              <w:t>Probando el funcionamiento</w:t>
+            </w:r>
+            <w:r>
+              <w:rPr>
+                <w:noProof/>
+                <w:webHidden/>
+              </w:rPr>
+              <w:tab/>
+            </w:r>
+            <w:r>
+              <w:rPr>
+                <w:noProof/>
+                <w:webHidden/>
+              </w:rPr>
+              <w:fldChar w:fldCharType="begin"/>
+            </w:r>
+            <w:r>
+              <w:rPr>
+                <w:noProof/>
+                <w:webHidden/>
+              </w:rPr>
+              <w:instrText xml:space="preserve"> PAGEREF _Toc510711437 \h </w:instrText>
+            </w:r>
+            <w:r>
+              <w:rPr>
+                <w:noProof/>
+                <w:webHidden/>
+              </w:rPr>
+            </w:r>
+            <w:r>
+              <w:rPr>
+                <w:noProof/>
+                <w:webHidden/>
+              </w:rPr>
+              <w:fldChar w:fldCharType="separate"/>
+            </w:r>
+            <w:r>
+              <w:rPr>
+                <w:noProof/>
+                <w:webHidden/>
+              </w:rPr>
+              <w:t>8</w:t>
+            </w:r>
+            <w:r>
+              <w:rPr>
+                <w:noProof/>
+                <w:webHidden/>
+              </w:rPr>
+              <w:fldChar w:fldCharType="end"/>
+            </w:r>
+          </w:hyperlink>
+        </w:p>
+        <w:p>
+          <w:pPr>
+            <w:pStyle w:val="TDC1"/>
+            <w:tabs>
+              <w:tab w:val="right" w:leader="dot" w:pos="10194"/>
+            </w:tabs>
+            <w:rPr>
+              <w:rFonts w:asciiTheme="minorHAnsi" w:eastAsiaTheme="minorEastAsia" w:hAnsiTheme="minorHAnsi" w:cstheme="minorBidi"/>
+              <w:noProof/>
+              <w:lang w:eastAsia="es-ES"/>
+            </w:rPr>
+          </w:pPr>
+          <w:hyperlink w:anchor="_Toc510711438" w:history="1">
+            <w:r>
+              <w:rPr>
+                <w:rStyle w:val="Hipervnculo"/>
+                <w:noProof/>
+              </w:rPr>
+              <w:t>Ejercicio 4</w:t>
+            </w:r>
+            <w:r>
+              <w:rPr>
+                <w:noProof/>
+                <w:webHidden/>
+              </w:rPr>
+              <w:tab/>
+            </w:r>
+            <w:r>
+              <w:rPr>
+                <w:noProof/>
+                <w:webHidden/>
+              </w:rPr>
+              <w:fldChar w:fldCharType="begin"/>
+            </w:r>
+            <w:r>
+              <w:rPr>
+                <w:noProof/>
+                <w:webHidden/>
+              </w:rPr>
+              <w:instrText xml:space="preserve"> PAGEREF _Toc510711438 \h </w:instrText>
+            </w:r>
+            <w:r>
+              <w:rPr>
+                <w:noProof/>
+                <w:webHidden/>
+              </w:rPr>
+            </w:r>
+            <w:r>
+              <w:rPr>
+                <w:noProof/>
+                <w:webHidden/>
+              </w:rPr>
+              <w:fldChar w:fldCharType="separate"/>
+            </w:r>
+            <w:r>
+              <w:rPr>
+                <w:noProof/>
+                <w:webHidden/>
+              </w:rPr>
+              <w:t>10</w:t>
+            </w:r>
+            <w:r>
+              <w:rPr>
+                <w:noProof/>
+                <w:webHidden/>
+              </w:rPr>
+              <w:fldChar w:fldCharType="end"/>
+            </w:r>
+          </w:hyperlink>
+        </w:p>
+        <w:p>
+          <w:pPr>
+            <w:pStyle w:val="TDC2"/>
+            <w:tabs>
+              <w:tab w:val="right" w:leader="dot" w:pos="10194"/>
+            </w:tabs>
+            <w:rPr>
+              <w:rFonts w:asciiTheme="minorHAnsi" w:eastAsiaTheme="minorEastAsia" w:hAnsiTheme="minorHAnsi" w:cstheme="minorBidi"/>
+              <w:noProof/>
+              <w:lang w:eastAsia="es-ES"/>
+            </w:rPr>
+          </w:pPr>
+          <w:hyperlink w:anchor="_Toc510711439" w:history="1">
+            <w:r>
+              <w:rPr>
+                <w:rStyle w:val="Hipervnculo"/>
+                <w:noProof/>
+              </w:rPr>
+              <w:t>Conclusiones</w:t>
+            </w:r>
+            <w:r>
+              <w:rPr>
+                <w:noProof/>
+                <w:webHidden/>
+              </w:rPr>
+              <w:tab/>
+            </w:r>
+            <w:r>
+              <w:rPr>
+                <w:noProof/>
+                <w:webHidden/>
+              </w:rPr>
+              <w:fldChar w:fldCharType="begin"/>
+            </w:r>
+            <w:r>
+              <w:rPr>
+                <w:noProof/>
+                <w:webHidden/>
+              </w:rPr>
+              <w:instrText xml:space="preserve"> PAGEREF _Toc510711439 \h </w:instrText>
+            </w:r>
+            <w:r>
+              <w:rPr>
+                <w:noProof/>
+                <w:webHidden/>
+              </w:rPr>
+            </w:r>
+            <w:r>
+              <w:rPr>
+                <w:noProof/>
+                <w:webHidden/>
+              </w:rPr>
+              <w:fldChar w:fldCharType="separate"/>
+            </w:r>
+            <w:r>
+              <w:rPr>
+                <w:noProof/>
+                <w:webHidden/>
+              </w:rPr>
+              <w:t>10</w:t>
+            </w:r>
+            <w:r>
+              <w:rPr>
+                <w:noProof/>
+                <w:webHidden/>
+              </w:rPr>
+              <w:fldChar w:fldCharType="end"/>
+            </w:r>
+          </w:hyperlink>
+        </w:p>
+        <w:p>
+          <w:pPr>
+            <w:pStyle w:val="TDC3"/>
+            <w:tabs>
+              <w:tab w:val="right" w:leader="dot" w:pos="10194"/>
+            </w:tabs>
+            <w:rPr>
+              <w:rFonts w:asciiTheme="minorHAnsi" w:eastAsiaTheme="minorEastAsia" w:hAnsiTheme="minorHAnsi" w:cstheme="minorBidi"/>
+              <w:noProof/>
+              <w:lang w:eastAsia="es-ES"/>
+            </w:rPr>
+          </w:pPr>
+          <w:hyperlink w:anchor="_Toc510711440" w:history="1">
+            <w:r>
+              <w:rPr>
+                <w:rStyle w:val="Hipervnculo"/>
+                <w:noProof/>
+              </w:rPr>
+              <w:t>Posibles mejoras en tu programa</w:t>
+            </w:r>
+            <w:r>
+              <w:rPr>
+                <w:noProof/>
+                <w:webHidden/>
+              </w:rPr>
+              <w:tab/>
+            </w:r>
+            <w:r>
+              <w:rPr>
+                <w:noProof/>
+                <w:webHidden/>
+              </w:rPr>
+              <w:fldChar w:fldCharType="begin"/>
+            </w:r>
+            <w:r>
+              <w:rPr>
+                <w:noProof/>
+                <w:webHidden/>
+              </w:rPr>
+              <w:instrText xml:space="preserve"> PAGEREF _Toc510711440 \h </w:instrText>
+            </w:r>
+            <w:r>
+              <w:rPr>
+                <w:noProof/>
+                <w:webHidden/>
+              </w:rPr>
+            </w:r>
+            <w:r>
+              <w:rPr>
+                <w:noProof/>
+                <w:webHidden/>
+              </w:rPr>
+              <w:fldChar w:fldCharType="separate"/>
+            </w:r>
+            <w:r>
+              <w:rPr>
+                <w:noProof/>
+                <w:webHidden/>
+              </w:rPr>
+              <w:t>10</w:t>
+            </w:r>
+            <w:r>
+              <w:rPr>
+                <w:noProof/>
+                <w:webHidden/>
+              </w:rPr>
+              <w:fldChar w:fldCharType="end"/>
+            </w:r>
+          </w:hyperlink>
+        </w:p>
+        <w:p>
+          <w:pPr>
+            <w:pStyle w:val="TDC3"/>
+            <w:tabs>
+              <w:tab w:val="right" w:leader="dot" w:pos="10194"/>
+            </w:tabs>
+            <w:rPr>
+              <w:rFonts w:asciiTheme="minorHAnsi" w:eastAsiaTheme="minorEastAsia" w:hAnsiTheme="minorHAnsi" w:cstheme="minorBidi"/>
+              <w:noProof/>
+              <w:lang w:eastAsia="es-ES"/>
+            </w:rPr>
+          </w:pPr>
+          <w:hyperlink w:anchor="_Toc510711441" w:history="1">
+            <w:r>
+              <w:rPr>
+                <w:rStyle w:val="Hipervnculo"/>
+                <w:noProof/>
+              </w:rPr>
+              <w:t>Dificultades que me he encontrado en la realización de la practica</w:t>
+            </w:r>
+            <w:r>
+              <w:rPr>
+                <w:noProof/>
+                <w:webHidden/>
+              </w:rPr>
+              <w:tab/>
+            </w:r>
+            <w:r>
+              <w:rPr>
+                <w:noProof/>
+                <w:webHidden/>
+              </w:rPr>
+              <w:fldChar w:fldCharType="begin"/>
+            </w:r>
+            <w:r>
+              <w:rPr>
+                <w:noProof/>
+                <w:webHidden/>
+              </w:rPr>
+              <w:instrText xml:space="preserve"> PAGEREF _Toc510711441 \h </w:instrText>
+            </w:r>
+            <w:r>
+              <w:rPr>
+                <w:noProof/>
+                <w:webHidden/>
+              </w:rPr>
+            </w:r>
+            <w:r>
+              <w:rPr>
+                <w:noProof/>
+                <w:webHidden/>
+              </w:rPr>
+              <w:fldChar w:fldCharType="separate"/>
+            </w:r>
+            <w:r>
+              <w:rPr>
+                <w:noProof/>
+                <w:webHidden/>
+              </w:rPr>
+              <w:t>10</w:t>
+            </w:r>
+            <w:r>
+              <w:rPr>
+                <w:noProof/>
+                <w:webHidden/>
+              </w:rPr>
+              <w:fldChar w:fldCharType="end"/>
+            </w:r>
+          </w:hyperlink>
+        </w:p>
+        <w:p>
+          <w:pPr>
+            <w:pStyle w:val="TDC3"/>
+            <w:tabs>
+              <w:tab w:val="right" w:leader="dot" w:pos="10194"/>
+            </w:tabs>
+            <w:rPr>
+              <w:rFonts w:asciiTheme="minorHAnsi" w:eastAsiaTheme="minorEastAsia" w:hAnsiTheme="minorHAnsi" w:cstheme="minorBidi"/>
+              <w:noProof/>
+              <w:lang w:eastAsia="es-ES"/>
+            </w:rPr>
+          </w:pPr>
+          <w:hyperlink w:anchor="_Toc510711442" w:history="1">
+            <w:r>
+              <w:rPr>
+                <w:rStyle w:val="Hipervnculo"/>
+                <w:noProof/>
+              </w:rPr>
+              <w:t>Opinión personal del trabajo realizado</w:t>
+            </w:r>
+            <w:r>
+              <w:rPr>
+                <w:noProof/>
+                <w:webHidden/>
+              </w:rPr>
+              <w:tab/>
+            </w:r>
+            <w:r>
+              <w:rPr>
+                <w:noProof/>
+                <w:webHidden/>
+              </w:rPr>
+              <w:fldChar w:fldCharType="begin"/>
+            </w:r>
+            <w:r>
+              <w:rPr>
+                <w:noProof/>
+                <w:webHidden/>
+              </w:rPr>
+              <w:instrText xml:space="preserve"> PAGEREF _Toc510711442 \h </w:instrText>
+            </w:r>
+            <w:r>
+              <w:rPr>
+                <w:noProof/>
+                <w:webHidden/>
+              </w:rPr>
+            </w:r>
+            <w:r>
+              <w:rPr>
+                <w:noProof/>
+                <w:webHidden/>
+              </w:rPr>
+              <w:fldChar w:fldCharType="separate"/>
+            </w:r>
+            <w:r>
+              <w:rPr>
+                <w:noProof/>
+                <w:webHidden/>
+              </w:rPr>
+              <w:t>10</w:t>
             </w:r>
             <w:r>
               <w:rPr>
@@ -586,7 +2196,7 @@
           <w:lang w:val="es-ES"/>
         </w:rPr>
       </w:pPr>
-      <w:bookmarkStart w:id="1" w:name="_Toc510560743"/>
+      <w:bookmarkStart w:id="1" w:name="_Toc510711419"/>
       <w:r>
         <w:rPr>
           <w:lang w:val="es-ES"/>
@@ -597,10 +2207,78 @@
     </w:p>
     <w:p>
       <w:pPr>
+        <w:pStyle w:val="Ttulo2"/>
+      </w:pPr>
+      <w:bookmarkStart w:id="2" w:name="_Toc510711420"/>
+      <w:r>
+        <w:t>Importando colecciones y documentos</w:t>
+      </w:r>
+      <w:bookmarkEnd w:id="2"/>
+    </w:p>
+    <w:p>
+      <w:pPr>
+        <w:pStyle w:val="Ttulo3"/>
+      </w:pPr>
+      <w:bookmarkStart w:id="3" w:name="_Toc510711421"/>
+      <w:r>
+        <w:t>Instalando los archivos necesarios</w:t>
+      </w:r>
+      <w:bookmarkEnd w:id="3"/>
+    </w:p>
+    <w:p>
+      <w:pPr>
         <w:rPr>
           <w:lang w:eastAsia="x-none"/>
         </w:rPr>
       </w:pPr>
+      <w:r>
+        <w:rPr>
+          <w:lang w:eastAsia="x-none"/>
+        </w:rPr>
+        <w:t xml:space="preserve">Descargamos la BD Cursillos y la colocamos en la raíz del árbol de directorios del proyecto. En nuestro caso será </w:t>
+      </w:r>
+      <w:proofErr w:type="spellStart"/>
+      <w:r>
+        <w:rPr>
+          <w:lang w:eastAsia="x-none"/>
+        </w:rPr>
+        <w:t>BDCrusillosXML</w:t>
+      </w:r>
+      <w:proofErr w:type="spellEnd"/>
+      <w:r>
+        <w:rPr>
+          <w:lang w:eastAsia="x-none"/>
+        </w:rPr>
+        <w:t xml:space="preserve">. También creamos el directorio </w:t>
+      </w:r>
+      <w:proofErr w:type="spellStart"/>
+      <w:r>
+        <w:rPr>
+          <w:lang w:eastAsia="x-none"/>
+        </w:rPr>
+        <w:t>dbxml</w:t>
+      </w:r>
+      <w:proofErr w:type="spellEnd"/>
+      <w:r>
+        <w:rPr>
+          <w:lang w:eastAsia="x-none"/>
+        </w:rPr>
+        <w:t xml:space="preserve"> para alojar la base de datos </w:t>
+      </w:r>
+      <w:proofErr w:type="spellStart"/>
+      <w:r>
+        <w:rPr>
+          <w:lang w:eastAsia="x-none"/>
+        </w:rPr>
+        <w:t>xml</w:t>
+      </w:r>
+      <w:proofErr w:type="spellEnd"/>
+      <w:r>
+        <w:rPr>
+          <w:lang w:eastAsia="x-none"/>
+        </w:rPr>
+        <w:t>.</w:t>
+      </w:r>
     </w:p>
     <w:p>
       <w:pPr>
@@ -616,10 +2294,1669 @@
           <w:lang w:eastAsia="x-none"/>
         </w:rPr>
       </w:pPr>
+      <w:r>
+        <w:rPr>
+          <w:noProof/>
+        </w:rPr>
+        <w:drawing>
+          <wp:inline distT="0" distB="0" distL="0" distR="0" wp14:anchorId="34F515AA" wp14:editId="0011D88F">
+            <wp:extent cx="6172200" cy="2276475"/>
+            <wp:effectExtent l="0" t="0" r="0" b="9525"/>
+            <wp:docPr id="2" name="Imagen 2"/>
+            <wp:cNvGraphicFramePr>
+              <a:graphicFrameLocks xmlns:a="http://schemas.openxmlformats.org/drawingml/2006/main" noChangeAspect="1"/>
+            </wp:cNvGraphicFramePr>
+            <a:graphic xmlns:a="http://schemas.openxmlformats.org/drawingml/2006/main">
+              <a:graphicData uri="http://schemas.openxmlformats.org/drawingml/2006/picture">
+                <pic:pic xmlns:pic="http://schemas.openxmlformats.org/drawingml/2006/picture">
+                  <pic:nvPicPr>
+                    <pic:cNvPr id="1" name=""/>
+                    <pic:cNvPicPr/>
+                  </pic:nvPicPr>
+                  <pic:blipFill>
+                    <a:blip r:embed="rId9"/>
+                    <a:stretch>
+                      <a:fillRect/>
+                    </a:stretch>
+                  </pic:blipFill>
+                  <pic:spPr>
+                    <a:xfrm>
+                      <a:off x="0" y="0"/>
+                      <a:ext cx="6172200" cy="2276475"/>
+                    </a:xfrm>
+                    <a:prstGeom prst="rect">
+                      <a:avLst/>
+                    </a:prstGeom>
+                  </pic:spPr>
+                </pic:pic>
+              </a:graphicData>
+            </a:graphic>
+          </wp:inline>
+        </w:drawing>
+      </w:r>
+    </w:p>
+    <w:p>
+      <w:pPr>
+        <w:rPr>
+          <w:lang w:eastAsia="x-none"/>
+        </w:rPr>
+      </w:pPr>
+    </w:p>
+    <w:p>
+      <w:pPr>
+        <w:pStyle w:val="Ttulo3"/>
+      </w:pPr>
+      <w:bookmarkStart w:id="4" w:name="_Toc510711422"/>
+      <w:r>
+        <w:t>Modificando rutas del proyecto</w:t>
+      </w:r>
+      <w:bookmarkEnd w:id="4"/>
+    </w:p>
+    <w:p>
+      <w:pPr>
+        <w:rPr>
+          <w:lang w:eastAsia="x-none"/>
+        </w:rPr>
+      </w:pPr>
+      <w:r>
+        <w:rPr>
+          <w:lang w:eastAsia="x-none"/>
+        </w:rPr>
+        <w:t>Modificamos los datos en el proyecto ejemplo para que se adapte a nuestras necesidades del ejercicio. Indicaremos las rutas relativas de nuestros archivos.</w:t>
+      </w:r>
+    </w:p>
+    <w:p>
+      <w:pPr>
+        <w:rPr>
+          <w:lang w:eastAsia="x-none"/>
+        </w:rPr>
+      </w:pPr>
+    </w:p>
+    <w:p>
+      <w:pPr>
+        <w:rPr>
+          <w:lang w:eastAsia="x-none"/>
+        </w:rPr>
+      </w:pPr>
+      <w:r>
+        <w:rPr>
+          <w:noProof/>
+        </w:rPr>
+        <w:drawing>
+          <wp:inline distT="0" distB="0" distL="0" distR="0" wp14:anchorId="5EFE32D7" wp14:editId="5348524F">
+            <wp:extent cx="6479540" cy="2157095"/>
+            <wp:effectExtent l="0" t="0" r="0" b="0"/>
+            <wp:docPr id="3" name="Imagen 3"/>
+            <wp:cNvGraphicFramePr>
+              <a:graphicFrameLocks xmlns:a="http://schemas.openxmlformats.org/drawingml/2006/main" noChangeAspect="1"/>
+            </wp:cNvGraphicFramePr>
+            <a:graphic xmlns:a="http://schemas.openxmlformats.org/drawingml/2006/main">
+              <a:graphicData uri="http://schemas.openxmlformats.org/drawingml/2006/picture">
+                <pic:pic xmlns:pic="http://schemas.openxmlformats.org/drawingml/2006/picture">
+                  <pic:nvPicPr>
+                    <pic:cNvPr id="1" name=""/>
+                    <pic:cNvPicPr/>
+                  </pic:nvPicPr>
+                  <pic:blipFill>
+                    <a:blip r:embed="rId10"/>
+                    <a:stretch>
+                      <a:fillRect/>
+                    </a:stretch>
+                  </pic:blipFill>
+                  <pic:spPr>
+                    <a:xfrm>
+                      <a:off x="0" y="0"/>
+                      <a:ext cx="6479540" cy="2157095"/>
+                    </a:xfrm>
+                    <a:prstGeom prst="rect">
+                      <a:avLst/>
+                    </a:prstGeom>
+                  </pic:spPr>
+                </pic:pic>
+              </a:graphicData>
+            </a:graphic>
+          </wp:inline>
+        </w:drawing>
+      </w:r>
+    </w:p>
+    <w:p>
+      <w:pPr>
+        <w:jc w:val="center"/>
+        <w:rPr>
+          <w:lang w:eastAsia="x-none"/>
+        </w:rPr>
+      </w:pPr>
+    </w:p>
+    <w:p>
+      <w:pPr>
+        <w:pStyle w:val="Ttulo3"/>
+      </w:pPr>
+      <w:bookmarkStart w:id="5" w:name="_Toc510711423"/>
+      <w:r>
+        <w:t>Ejecutando el proyecto</w:t>
+      </w:r>
+      <w:bookmarkEnd w:id="5"/>
+    </w:p>
+    <w:p>
+      <w:pPr>
+        <w:jc w:val="both"/>
+        <w:rPr>
+          <w:lang w:eastAsia="x-none"/>
+        </w:rPr>
+      </w:pPr>
+      <w:r>
+        <w:rPr>
+          <w:lang w:eastAsia="x-none"/>
+        </w:rPr>
+        <w:t>Una vez todo modificado, comprobaremos por consola que todo funciona correctamente:</w:t>
+      </w:r>
+    </w:p>
+    <w:p>
+      <w:pPr>
+        <w:jc w:val="both"/>
+        <w:rPr>
+          <w:lang w:eastAsia="x-none"/>
+        </w:rPr>
+      </w:pPr>
+    </w:p>
+    <w:p>
+      <w:pPr>
+        <w:jc w:val="both"/>
+        <w:rPr>
+          <w:lang w:eastAsia="x-none"/>
+        </w:rPr>
+      </w:pPr>
+      <w:r>
+        <w:rPr>
+          <w:noProof/>
+        </w:rPr>
+        <w:drawing>
+          <wp:inline distT="0" distB="0" distL="0" distR="0" wp14:anchorId="6852DE86" wp14:editId="5212D331">
+            <wp:extent cx="6479540" cy="1978025"/>
+            <wp:effectExtent l="0" t="0" r="0" b="3175"/>
+            <wp:docPr id="4" name="Imagen 4"/>
+            <wp:cNvGraphicFramePr>
+              <a:graphicFrameLocks xmlns:a="http://schemas.openxmlformats.org/drawingml/2006/main" noChangeAspect="1"/>
+            </wp:cNvGraphicFramePr>
+            <a:graphic xmlns:a="http://schemas.openxmlformats.org/drawingml/2006/main">
+              <a:graphicData uri="http://schemas.openxmlformats.org/drawingml/2006/picture">
+                <pic:pic xmlns:pic="http://schemas.openxmlformats.org/drawingml/2006/picture">
+                  <pic:nvPicPr>
+                    <pic:cNvPr id="1" name=""/>
+                    <pic:cNvPicPr/>
+                  </pic:nvPicPr>
+                  <pic:blipFill>
+                    <a:blip r:embed="rId11"/>
+                    <a:stretch>
+                      <a:fillRect/>
+                    </a:stretch>
+                  </pic:blipFill>
+                  <pic:spPr>
+                    <a:xfrm>
+                      <a:off x="0" y="0"/>
+                      <a:ext cx="6479540" cy="1978025"/>
+                    </a:xfrm>
+                    <a:prstGeom prst="rect">
+                      <a:avLst/>
+                    </a:prstGeom>
+                  </pic:spPr>
+                </pic:pic>
+              </a:graphicData>
+            </a:graphic>
+          </wp:inline>
+        </w:drawing>
+      </w:r>
+    </w:p>
+    <w:p>
+      <w:pPr>
+        <w:jc w:val="both"/>
+        <w:rPr>
+          <w:lang w:eastAsia="x-none"/>
+        </w:rPr>
+      </w:pPr>
+    </w:p>
+    <w:p>
+      <w:pPr>
+        <w:rPr>
+          <w:lang w:eastAsia="x-none"/>
+        </w:rPr>
+      </w:pPr>
+      <w:r>
+        <w:rPr>
+          <w:lang w:eastAsia="x-none"/>
+        </w:rPr>
+        <w:br w:type="page"/>
+      </w:r>
+    </w:p>
+    <w:p>
+      <w:pPr>
+        <w:pStyle w:val="Ttulo1"/>
+      </w:pPr>
+      <w:bookmarkStart w:id="6" w:name="_Toc510711424"/>
+      <w:r>
+        <w:t>Ejercicio 2</w:t>
+      </w:r>
+      <w:bookmarkEnd w:id="6"/>
+    </w:p>
+    <w:p>
+      <w:pPr>
+        <w:pStyle w:val="Ttulo2"/>
+      </w:pPr>
+      <w:bookmarkStart w:id="7" w:name="_Toc510711425"/>
+      <w:r>
+        <w:t>Realizando consultas</w:t>
+      </w:r>
+      <w:bookmarkEnd w:id="7"/>
+    </w:p>
+    <w:p/>
+    <w:p>
+      <w:pPr>
+        <w:jc w:val="both"/>
+      </w:pPr>
+      <w:r>
+        <w:t xml:space="preserve">NOTA: Las consultas realizadas han sido probadas en </w:t>
+      </w:r>
+      <w:proofErr w:type="spellStart"/>
+      <w:r>
+        <w:t>qizx</w:t>
+      </w:r>
+      <w:proofErr w:type="spellEnd"/>
+      <w:r>
+        <w:t xml:space="preserve"> su funcionamiento. Pese a ello, se mostrarán desde editor de texto plano, mostrándose únicamente los resultados obtenidos desde NetBeans como reclama el enunciado de la tarea. Los archivos </w:t>
+      </w:r>
+      <w:proofErr w:type="spellStart"/>
+      <w:r>
+        <w:t>xq</w:t>
+      </w:r>
+      <w:proofErr w:type="spellEnd"/>
+      <w:r>
+        <w:t xml:space="preserve"> serán almacenados en el </w:t>
+      </w:r>
+      <w:r>
+        <w:t>directorio</w:t>
+      </w:r>
+      <w:r>
+        <w:t xml:space="preserve"> </w:t>
+      </w:r>
+      <w:proofErr w:type="spellStart"/>
+      <w:r>
+        <w:t>DBCursillosXML</w:t>
+      </w:r>
+      <w:proofErr w:type="spellEnd"/>
+      <w:r>
+        <w:t>/</w:t>
+      </w:r>
+      <w:proofErr w:type="spellStart"/>
+      <w:r>
+        <w:t>cursillos_query</w:t>
+      </w:r>
+      <w:proofErr w:type="spellEnd"/>
+      <w:r>
+        <w:t>.</w:t>
+      </w:r>
+    </w:p>
+    <w:p>
+      <w:pPr>
+        <w:jc w:val="both"/>
+      </w:pPr>
+    </w:p>
+    <w:p>
+      <w:pPr>
+        <w:pStyle w:val="Ttulo3"/>
+      </w:pPr>
+      <w:bookmarkStart w:id="8" w:name="_Toc510711426"/>
+      <w:r>
+        <w:t>Ocupación diaria del aula 2</w:t>
+      </w:r>
+      <w:bookmarkEnd w:id="8"/>
+    </w:p>
+    <w:p/>
+    <w:p>
+      <w:r>
+        <w:rPr>
+          <w:noProof/>
+        </w:rPr>
+        <w:drawing>
+          <wp:inline distT="0" distB="0" distL="0" distR="0" wp14:anchorId="0B03F04C" wp14:editId="2C9B6473">
+            <wp:extent cx="6479540" cy="1069340"/>
+            <wp:effectExtent l="0" t="0" r="0" b="0"/>
+            <wp:docPr id="5" name="Imagen 5"/>
+            <wp:cNvGraphicFramePr>
+              <a:graphicFrameLocks xmlns:a="http://schemas.openxmlformats.org/drawingml/2006/main" noChangeAspect="1"/>
+            </wp:cNvGraphicFramePr>
+            <a:graphic xmlns:a="http://schemas.openxmlformats.org/drawingml/2006/main">
+              <a:graphicData uri="http://schemas.openxmlformats.org/drawingml/2006/picture">
+                <pic:pic xmlns:pic="http://schemas.openxmlformats.org/drawingml/2006/picture">
+                  <pic:nvPicPr>
+                    <pic:cNvPr id="1" name=""/>
+                    <pic:cNvPicPr/>
+                  </pic:nvPicPr>
+                  <pic:blipFill>
+                    <a:blip r:embed="rId12"/>
+                    <a:stretch>
+                      <a:fillRect/>
+                    </a:stretch>
+                  </pic:blipFill>
+                  <pic:spPr>
+                    <a:xfrm>
+                      <a:off x="0" y="0"/>
+                      <a:ext cx="6479540" cy="1069340"/>
+                    </a:xfrm>
+                    <a:prstGeom prst="rect">
+                      <a:avLst/>
+                    </a:prstGeom>
+                  </pic:spPr>
+                </pic:pic>
+              </a:graphicData>
+            </a:graphic>
+          </wp:inline>
+        </w:drawing>
+      </w:r>
+    </w:p>
+    <w:p/>
+    <w:p>
+      <w:pPr>
+        <w:pStyle w:val="Ttulo3"/>
+      </w:pPr>
+      <w:bookmarkStart w:id="9" w:name="_Toc510711427"/>
+      <w:r>
+        <w:t>Profesores que imparten cursos con cuotas anuales</w:t>
+      </w:r>
+      <w:bookmarkEnd w:id="9"/>
+    </w:p>
+    <w:p/>
+    <w:p>
+      <w:r>
+        <w:rPr>
+          <w:noProof/>
+        </w:rPr>
+        <w:drawing>
+          <wp:inline distT="0" distB="0" distL="0" distR="0" wp14:anchorId="353C2009" wp14:editId="326172DD">
+            <wp:extent cx="6479540" cy="1106170"/>
+            <wp:effectExtent l="0" t="0" r="0" b="0"/>
+            <wp:docPr id="6" name="Imagen 6"/>
+            <wp:cNvGraphicFramePr>
+              <a:graphicFrameLocks xmlns:a="http://schemas.openxmlformats.org/drawingml/2006/main" noChangeAspect="1"/>
+            </wp:cNvGraphicFramePr>
+            <a:graphic xmlns:a="http://schemas.openxmlformats.org/drawingml/2006/main">
+              <a:graphicData uri="http://schemas.openxmlformats.org/drawingml/2006/picture">
+                <pic:pic xmlns:pic="http://schemas.openxmlformats.org/drawingml/2006/picture">
+                  <pic:nvPicPr>
+                    <pic:cNvPr id="1" name=""/>
+                    <pic:cNvPicPr/>
+                  </pic:nvPicPr>
+                  <pic:blipFill>
+                    <a:blip r:embed="rId13"/>
+                    <a:stretch>
+                      <a:fillRect/>
+                    </a:stretch>
+                  </pic:blipFill>
+                  <pic:spPr>
+                    <a:xfrm>
+                      <a:off x="0" y="0"/>
+                      <a:ext cx="6479540" cy="1106170"/>
+                    </a:xfrm>
+                    <a:prstGeom prst="rect">
+                      <a:avLst/>
+                    </a:prstGeom>
+                  </pic:spPr>
+                </pic:pic>
+              </a:graphicData>
+            </a:graphic>
+          </wp:inline>
+        </w:drawing>
+      </w:r>
+    </w:p>
+    <w:p/>
+    <w:p>
+      <w:pPr>
+        <w:pStyle w:val="Ttulo3"/>
+      </w:pPr>
+      <w:bookmarkStart w:id="10" w:name="_Toc510711428"/>
+      <w:r>
+        <w:t>Fechas de inicio y finalización de cada curso impartido</w:t>
+      </w:r>
+      <w:bookmarkEnd w:id="10"/>
+    </w:p>
+    <w:p/>
+    <w:p>
+      <w:r>
+        <w:rPr>
+          <w:noProof/>
+        </w:rPr>
+        <w:drawing>
+          <wp:inline distT="0" distB="0" distL="0" distR="0" wp14:anchorId="52C7599C" wp14:editId="1973B3C7">
+            <wp:extent cx="6479540" cy="813435"/>
+            <wp:effectExtent l="0" t="0" r="0" b="5715"/>
+            <wp:docPr id="8" name="Imagen 8"/>
+            <wp:cNvGraphicFramePr>
+              <a:graphicFrameLocks xmlns:a="http://schemas.openxmlformats.org/drawingml/2006/main" noChangeAspect="1"/>
+            </wp:cNvGraphicFramePr>
+            <a:graphic xmlns:a="http://schemas.openxmlformats.org/drawingml/2006/main">
+              <a:graphicData uri="http://schemas.openxmlformats.org/drawingml/2006/picture">
+                <pic:pic xmlns:pic="http://schemas.openxmlformats.org/drawingml/2006/picture">
+                  <pic:nvPicPr>
+                    <pic:cNvPr id="1" name=""/>
+                    <pic:cNvPicPr/>
+                  </pic:nvPicPr>
+                  <pic:blipFill>
+                    <a:blip r:embed="rId14"/>
+                    <a:stretch>
+                      <a:fillRect/>
+                    </a:stretch>
+                  </pic:blipFill>
+                  <pic:spPr>
+                    <a:xfrm>
+                      <a:off x="0" y="0"/>
+                      <a:ext cx="6479540" cy="813435"/>
+                    </a:xfrm>
+                    <a:prstGeom prst="rect">
+                      <a:avLst/>
+                    </a:prstGeom>
+                  </pic:spPr>
+                </pic:pic>
+              </a:graphicData>
+            </a:graphic>
+          </wp:inline>
+        </w:drawing>
+      </w:r>
+    </w:p>
+    <w:p/>
+    <w:p>
+      <w:pPr>
+        <w:pStyle w:val="Ttulo3"/>
+      </w:pPr>
+      <w:bookmarkStart w:id="11" w:name="_Toc510711429"/>
+      <w:r>
+        <w:t>Listado de profesores ordenados por DNI (Inventado)</w:t>
+      </w:r>
+      <w:bookmarkEnd w:id="11"/>
+    </w:p>
+    <w:p/>
+    <w:p>
+      <w:r>
+        <w:rPr>
+          <w:noProof/>
+        </w:rPr>
+        <w:drawing>
+          <wp:inline distT="0" distB="0" distL="0" distR="0" wp14:anchorId="10E68424" wp14:editId="55B81F63">
+            <wp:extent cx="6479540" cy="951230"/>
+            <wp:effectExtent l="0" t="0" r="0" b="1270"/>
+            <wp:docPr id="9" name="Imagen 9"/>
+            <wp:cNvGraphicFramePr>
+              <a:graphicFrameLocks xmlns:a="http://schemas.openxmlformats.org/drawingml/2006/main" noChangeAspect="1"/>
+            </wp:cNvGraphicFramePr>
+            <a:graphic xmlns:a="http://schemas.openxmlformats.org/drawingml/2006/main">
+              <a:graphicData uri="http://schemas.openxmlformats.org/drawingml/2006/picture">
+                <pic:pic xmlns:pic="http://schemas.openxmlformats.org/drawingml/2006/picture">
+                  <pic:nvPicPr>
+                    <pic:cNvPr id="1" name=""/>
+                    <pic:cNvPicPr/>
+                  </pic:nvPicPr>
+                  <pic:blipFill>
+                    <a:blip r:embed="rId15"/>
+                    <a:stretch>
+                      <a:fillRect/>
+                    </a:stretch>
+                  </pic:blipFill>
+                  <pic:spPr>
+                    <a:xfrm>
+                      <a:off x="0" y="0"/>
+                      <a:ext cx="6479540" cy="951230"/>
+                    </a:xfrm>
+                    <a:prstGeom prst="rect">
+                      <a:avLst/>
+                    </a:prstGeom>
+                  </pic:spPr>
+                </pic:pic>
+              </a:graphicData>
+            </a:graphic>
+          </wp:inline>
+        </w:drawing>
+      </w:r>
+    </w:p>
+    <w:p/>
+    <w:p>
+      <w:r>
+        <w:br w:type="page"/>
+      </w:r>
+    </w:p>
+    <w:p>
+      <w:pPr>
+        <w:pStyle w:val="Ttulo2"/>
+      </w:pPr>
+      <w:bookmarkStart w:id="12" w:name="_Toc510711430"/>
+      <w:r>
+        <w:t>Comprobando el funcionamiento en NetBeans</w:t>
+      </w:r>
+      <w:bookmarkEnd w:id="12"/>
+    </w:p>
+    <w:p>
+      <w:pPr>
+        <w:pStyle w:val="Ttulo3"/>
+      </w:pPr>
+      <w:bookmarkStart w:id="13" w:name="_Toc510711431"/>
+      <w:r>
+        <w:t>Configurando las rutas relativas</w:t>
+      </w:r>
+      <w:bookmarkEnd w:id="13"/>
+    </w:p>
+    <w:p/>
+    <w:p>
+      <w:r>
+        <w:rPr>
+          <w:noProof/>
+        </w:rPr>
+        <w:drawing>
+          <wp:inline distT="0" distB="0" distL="0" distR="0" wp14:anchorId="394E1BE4" wp14:editId="53296B57">
+            <wp:extent cx="6479540" cy="1390015"/>
+            <wp:effectExtent l="0" t="0" r="0" b="635"/>
+            <wp:docPr id="10" name="Imagen 10"/>
+            <wp:cNvGraphicFramePr>
+              <a:graphicFrameLocks xmlns:a="http://schemas.openxmlformats.org/drawingml/2006/main" noChangeAspect="1"/>
+            </wp:cNvGraphicFramePr>
+            <a:graphic xmlns:a="http://schemas.openxmlformats.org/drawingml/2006/main">
+              <a:graphicData uri="http://schemas.openxmlformats.org/drawingml/2006/picture">
+                <pic:pic xmlns:pic="http://schemas.openxmlformats.org/drawingml/2006/picture">
+                  <pic:nvPicPr>
+                    <pic:cNvPr id="1" name=""/>
+                    <pic:cNvPicPr/>
+                  </pic:nvPicPr>
+                  <pic:blipFill>
+                    <a:blip r:embed="rId16"/>
+                    <a:stretch>
+                      <a:fillRect/>
+                    </a:stretch>
+                  </pic:blipFill>
+                  <pic:spPr>
+                    <a:xfrm>
+                      <a:off x="0" y="0"/>
+                      <a:ext cx="6479540" cy="1390015"/>
+                    </a:xfrm>
+                    <a:prstGeom prst="rect">
+                      <a:avLst/>
+                    </a:prstGeom>
+                  </pic:spPr>
+                </pic:pic>
+              </a:graphicData>
+            </a:graphic>
+          </wp:inline>
+        </w:drawing>
+      </w:r>
+    </w:p>
+    <w:p/>
+    <w:p>
+      <w:pPr>
+        <w:pStyle w:val="Ttulo3"/>
+      </w:pPr>
+      <w:bookmarkStart w:id="14" w:name="_Toc510711432"/>
+      <w:r>
+        <w:t>Realizando las consultas y observando los resultados</w:t>
+      </w:r>
+      <w:bookmarkEnd w:id="14"/>
+    </w:p>
+    <w:p/>
+    <w:p>
+      <w:pPr>
+        <w:jc w:val="center"/>
+      </w:pPr>
+      <w:r>
+        <w:rPr>
+          <w:noProof/>
+        </w:rPr>
+        <w:drawing>
+          <wp:inline distT="0" distB="0" distL="0" distR="0" wp14:anchorId="52B6788B" wp14:editId="149DA616">
+            <wp:extent cx="6058800" cy="6955200"/>
+            <wp:effectExtent l="0" t="0" r="0" b="0"/>
+            <wp:docPr id="11" name="Imagen 11"/>
+            <wp:cNvGraphicFramePr>
+              <a:graphicFrameLocks xmlns:a="http://schemas.openxmlformats.org/drawingml/2006/main" noChangeAspect="1"/>
+            </wp:cNvGraphicFramePr>
+            <a:graphic xmlns:a="http://schemas.openxmlformats.org/drawingml/2006/main">
+              <a:graphicData uri="http://schemas.openxmlformats.org/drawingml/2006/picture">
+                <pic:pic xmlns:pic="http://schemas.openxmlformats.org/drawingml/2006/picture">
+                  <pic:nvPicPr>
+                    <pic:cNvPr id="1" name=""/>
+                    <pic:cNvPicPr/>
+                  </pic:nvPicPr>
+                  <pic:blipFill>
+                    <a:blip r:embed="rId17"/>
+                    <a:stretch>
+                      <a:fillRect/>
+                    </a:stretch>
+                  </pic:blipFill>
+                  <pic:spPr>
+                    <a:xfrm>
+                      <a:off x="0" y="0"/>
+                      <a:ext cx="6058800" cy="6955200"/>
+                    </a:xfrm>
+                    <a:prstGeom prst="rect">
+                      <a:avLst/>
+                    </a:prstGeom>
+                  </pic:spPr>
+                </pic:pic>
+              </a:graphicData>
+            </a:graphic>
+          </wp:inline>
+        </w:drawing>
+      </w:r>
+    </w:p>
+    <w:p>
+      <w:r>
+        <w:br w:type="page"/>
+      </w:r>
+    </w:p>
+    <w:p>
+      <w:pPr>
+        <w:pStyle w:val="Ttulo1"/>
+      </w:pPr>
+      <w:bookmarkStart w:id="15" w:name="_Toc510711433"/>
+      <w:r>
+        <w:t>Ejercicio 3</w:t>
+      </w:r>
+      <w:bookmarkEnd w:id="15"/>
+    </w:p>
+    <w:p>
+      <w:pPr>
+        <w:pStyle w:val="Ttulo2"/>
+      </w:pPr>
+      <w:bookmarkStart w:id="16" w:name="_Toc510711434"/>
+      <w:r>
+        <w:t>Instalando eXist-Db</w:t>
+      </w:r>
+      <w:bookmarkEnd w:id="16"/>
+    </w:p>
+    <w:p>
+      <w:pPr>
+        <w:pStyle w:val="Ttulo3"/>
+      </w:pPr>
+      <w:bookmarkStart w:id="17" w:name="_Toc510711435"/>
+      <w:r>
+        <w:t>Descarga</w:t>
+      </w:r>
+      <w:r>
+        <w:t>ndo la aplicación</w:t>
+      </w:r>
+      <w:bookmarkEnd w:id="17"/>
+    </w:p>
+    <w:p/>
+    <w:p>
+      <w:pPr>
+        <w:jc w:val="both"/>
+      </w:pPr>
+      <w:r>
+        <w:t>Acudiremos a la web oficial de la aplicación</w:t>
+      </w:r>
+      <w:r>
+        <w:t xml:space="preserve">: </w:t>
+      </w:r>
+      <w:hyperlink r:id="rId18" w:history="1">
+        <w:r>
+          <w:rPr>
+            <w:rStyle w:val="Hipervnculo"/>
+          </w:rPr>
+          <w:t xml:space="preserve">eXist-Db – </w:t>
+        </w:r>
+        <w:proofErr w:type="spellStart"/>
+        <w:r>
+          <w:rPr>
+            <w:rStyle w:val="Hipervnculo"/>
+          </w:rPr>
+          <w:t>The</w:t>
+        </w:r>
+        <w:proofErr w:type="spellEnd"/>
+        <w:r>
+          <w:rPr>
+            <w:rStyle w:val="Hipervnculo"/>
+          </w:rPr>
+          <w:t xml:space="preserve"> </w:t>
+        </w:r>
+        <w:proofErr w:type="spellStart"/>
+        <w:r>
+          <w:rPr>
+            <w:rStyle w:val="Hipervnculo"/>
+          </w:rPr>
+          <w:t>Opensource</w:t>
+        </w:r>
+        <w:proofErr w:type="spellEnd"/>
+        <w:r>
+          <w:rPr>
+            <w:rStyle w:val="Hipervnculo"/>
+          </w:rPr>
+          <w:t xml:space="preserve"> </w:t>
+        </w:r>
+        <w:proofErr w:type="spellStart"/>
+        <w:r>
+          <w:rPr>
+            <w:rStyle w:val="Hipervnculo"/>
+          </w:rPr>
+          <w:t>Native</w:t>
+        </w:r>
+        <w:proofErr w:type="spellEnd"/>
+        <w:r>
+          <w:rPr>
+            <w:rStyle w:val="Hipervnculo"/>
+          </w:rPr>
+          <w:t xml:space="preserve"> XML </w:t>
+        </w:r>
+        <w:proofErr w:type="spellStart"/>
+        <w:r>
+          <w:rPr>
+            <w:rStyle w:val="Hipervnculo"/>
+          </w:rPr>
+          <w:t>Database</w:t>
+        </w:r>
+        <w:proofErr w:type="spellEnd"/>
+      </w:hyperlink>
+    </w:p>
+    <w:p>
+      <w:pPr>
+        <w:jc w:val="both"/>
+      </w:pPr>
+    </w:p>
+    <w:p>
+      <w:pPr>
+        <w:jc w:val="center"/>
+      </w:pPr>
+      <w:r>
+        <w:rPr>
+          <w:noProof/>
+        </w:rPr>
+        <w:drawing>
+          <wp:inline distT="0" distB="0" distL="0" distR="0" wp14:anchorId="146A5A84" wp14:editId="1A9CC1DE">
+            <wp:extent cx="6479540" cy="3176905"/>
+            <wp:effectExtent l="0" t="0" r="0" b="4445"/>
+            <wp:docPr id="12" name="Imagen 12"/>
+            <wp:cNvGraphicFramePr>
+              <a:graphicFrameLocks xmlns:a="http://schemas.openxmlformats.org/drawingml/2006/main" noChangeAspect="1"/>
+            </wp:cNvGraphicFramePr>
+            <a:graphic xmlns:a="http://schemas.openxmlformats.org/drawingml/2006/main">
+              <a:graphicData uri="http://schemas.openxmlformats.org/drawingml/2006/picture">
+                <pic:pic xmlns:pic="http://schemas.openxmlformats.org/drawingml/2006/picture">
+                  <pic:nvPicPr>
+                    <pic:cNvPr id="1" name=""/>
+                    <pic:cNvPicPr/>
+                  </pic:nvPicPr>
+                  <pic:blipFill>
+                    <a:blip r:embed="rId19"/>
+                    <a:stretch>
+                      <a:fillRect/>
+                    </a:stretch>
+                  </pic:blipFill>
+                  <pic:spPr>
+                    <a:xfrm>
+                      <a:off x="0" y="0"/>
+                      <a:ext cx="6479540" cy="3176905"/>
+                    </a:xfrm>
+                    <a:prstGeom prst="rect">
+                      <a:avLst/>
+                    </a:prstGeom>
+                  </pic:spPr>
+                </pic:pic>
+              </a:graphicData>
+            </a:graphic>
+          </wp:inline>
+        </w:drawing>
+      </w:r>
+    </w:p>
+    <w:p>
+      <w:pPr>
+        <w:jc w:val="center"/>
+      </w:pPr>
+    </w:p>
+    <w:p>
+      <w:pPr>
+        <w:jc w:val="both"/>
+      </w:pPr>
+      <w:r>
+        <w:t xml:space="preserve">Hacemos clic en Download eXistdb y seleccionaremos la versión que necesitamos (nuestro caso: </w:t>
+      </w:r>
+      <w:proofErr w:type="spellStart"/>
+      <w:r>
+        <w:t>Latest</w:t>
+      </w:r>
+      <w:proofErr w:type="spellEnd"/>
+      <w:r>
+        <w:t xml:space="preserve"> reléase):</w:t>
+      </w:r>
+    </w:p>
+    <w:p>
+      <w:pPr>
+        <w:jc w:val="both"/>
+      </w:pPr>
+    </w:p>
+    <w:p>
+      <w:pPr>
+        <w:jc w:val="both"/>
+      </w:pPr>
+      <w:r>
+        <w:rPr>
+          <w:noProof/>
+        </w:rPr>
+        <w:drawing>
+          <wp:inline distT="0" distB="0" distL="0" distR="0" wp14:anchorId="58C86EFA" wp14:editId="497B9244">
+            <wp:extent cx="6479540" cy="3310255"/>
+            <wp:effectExtent l="0" t="0" r="0" b="4445"/>
+            <wp:docPr id="13" name="Imagen 13"/>
+            <wp:cNvGraphicFramePr>
+              <a:graphicFrameLocks xmlns:a="http://schemas.openxmlformats.org/drawingml/2006/main" noChangeAspect="1"/>
+            </wp:cNvGraphicFramePr>
+            <a:graphic xmlns:a="http://schemas.openxmlformats.org/drawingml/2006/main">
+              <a:graphicData uri="http://schemas.openxmlformats.org/drawingml/2006/picture">
+                <pic:pic xmlns:pic="http://schemas.openxmlformats.org/drawingml/2006/picture">
+                  <pic:nvPicPr>
+                    <pic:cNvPr id="1" name=""/>
+                    <pic:cNvPicPr/>
+                  </pic:nvPicPr>
+                  <pic:blipFill>
+                    <a:blip r:embed="rId20"/>
+                    <a:stretch>
+                      <a:fillRect/>
+                    </a:stretch>
+                  </pic:blipFill>
+                  <pic:spPr>
+                    <a:xfrm>
+                      <a:off x="0" y="0"/>
+                      <a:ext cx="6479540" cy="3310255"/>
+                    </a:xfrm>
+                    <a:prstGeom prst="rect">
+                      <a:avLst/>
+                    </a:prstGeom>
+                  </pic:spPr>
+                </pic:pic>
+              </a:graphicData>
+            </a:graphic>
+          </wp:inline>
+        </w:drawing>
+      </w:r>
+    </w:p>
+    <w:p>
+      <w:pPr>
+        <w:jc w:val="both"/>
+      </w:pPr>
+    </w:p>
+    <w:p>
+      <w:r>
+        <w:br w:type="page"/>
+      </w:r>
+    </w:p>
+    <w:p>
+      <w:pPr>
+        <w:pStyle w:val="Ttulo3"/>
+      </w:pPr>
+      <w:bookmarkStart w:id="18" w:name="_Toc510711436"/>
+      <w:r>
+        <w:t>Procediendo a instalar</w:t>
+      </w:r>
+      <w:bookmarkEnd w:id="18"/>
+    </w:p>
+    <w:p>
+      <w:pPr>
+        <w:jc w:val="both"/>
+      </w:pPr>
+    </w:p>
+    <w:p>
+      <w:pPr>
+        <w:jc w:val="both"/>
+      </w:pPr>
+      <w:r>
+        <w:t>Ahora descargaremos el archivo .</w:t>
+      </w:r>
+      <w:proofErr w:type="spellStart"/>
+      <w:r>
+        <w:t>jar</w:t>
+      </w:r>
+      <w:proofErr w:type="spellEnd"/>
+      <w:r>
+        <w:t xml:space="preserve"> correspondiente</w:t>
+      </w:r>
+      <w:r>
+        <w:t>, que lo colocaremos en la carpeta que nos interese instalar. En nuestro caso, se ha optado en la raíz C:\existdb</w:t>
+      </w:r>
+    </w:p>
+    <w:p>
+      <w:pPr>
+        <w:jc w:val="both"/>
+      </w:pPr>
+    </w:p>
+    <w:p>
+      <w:pPr>
+        <w:jc w:val="both"/>
+      </w:pPr>
+      <w:r>
+        <w:rPr>
+          <w:noProof/>
+        </w:rPr>
+        <w:drawing>
+          <wp:inline distT="0" distB="0" distL="0" distR="0" wp14:anchorId="62865844" wp14:editId="26D52C13">
+            <wp:extent cx="6479540" cy="974725"/>
+            <wp:effectExtent l="0" t="0" r="0" b="0"/>
+            <wp:docPr id="14" name="Imagen 14"/>
+            <wp:cNvGraphicFramePr>
+              <a:graphicFrameLocks xmlns:a="http://schemas.openxmlformats.org/drawingml/2006/main" noChangeAspect="1"/>
+            </wp:cNvGraphicFramePr>
+            <a:graphic xmlns:a="http://schemas.openxmlformats.org/drawingml/2006/main">
+              <a:graphicData uri="http://schemas.openxmlformats.org/drawingml/2006/picture">
+                <pic:pic xmlns:pic="http://schemas.openxmlformats.org/drawingml/2006/picture">
+                  <pic:nvPicPr>
+                    <pic:cNvPr id="1" name=""/>
+                    <pic:cNvPicPr/>
+                  </pic:nvPicPr>
+                  <pic:blipFill>
+                    <a:blip r:embed="rId21"/>
+                    <a:stretch>
+                      <a:fillRect/>
+                    </a:stretch>
+                  </pic:blipFill>
+                  <pic:spPr>
+                    <a:xfrm>
+                      <a:off x="0" y="0"/>
+                      <a:ext cx="6479540" cy="974725"/>
+                    </a:xfrm>
+                    <a:prstGeom prst="rect">
+                      <a:avLst/>
+                    </a:prstGeom>
+                  </pic:spPr>
+                </pic:pic>
+              </a:graphicData>
+            </a:graphic>
+          </wp:inline>
+        </w:drawing>
+      </w:r>
+    </w:p>
+    <w:p>
+      <w:pPr>
+        <w:jc w:val="both"/>
+      </w:pPr>
+    </w:p>
+    <w:p>
+      <w:pPr>
+        <w:jc w:val="both"/>
+      </w:pPr>
+      <w:r>
+        <w:t xml:space="preserve">Una vez en dicha carpeta, abrimos una terminal, y ejecutamos el archivo </w:t>
+      </w:r>
+      <w:proofErr w:type="spellStart"/>
+      <w:r>
+        <w:t>jar</w:t>
+      </w:r>
+      <w:proofErr w:type="spellEnd"/>
+      <w:r>
+        <w:t xml:space="preserve"> descargado:</w:t>
+      </w:r>
+    </w:p>
+    <w:p>
+      <w:pPr>
+        <w:jc w:val="both"/>
+      </w:pPr>
+    </w:p>
+    <w:p>
+      <w:pPr>
+        <w:jc w:val="both"/>
+      </w:pPr>
+      <w:r>
+        <w:rPr>
+          <w:noProof/>
+        </w:rPr>
+        <w:drawing>
+          <wp:inline distT="0" distB="0" distL="0" distR="0" wp14:anchorId="6E2403BD" wp14:editId="5E2C1186">
+            <wp:extent cx="6479540" cy="1635760"/>
+            <wp:effectExtent l="0" t="0" r="0" b="2540"/>
+            <wp:docPr id="15" name="Imagen 15"/>
+            <wp:cNvGraphicFramePr>
+              <a:graphicFrameLocks xmlns:a="http://schemas.openxmlformats.org/drawingml/2006/main" noChangeAspect="1"/>
+            </wp:cNvGraphicFramePr>
+            <a:graphic xmlns:a="http://schemas.openxmlformats.org/drawingml/2006/main">
+              <a:graphicData uri="http://schemas.openxmlformats.org/drawingml/2006/picture">
+                <pic:pic xmlns:pic="http://schemas.openxmlformats.org/drawingml/2006/picture">
+                  <pic:nvPicPr>
+                    <pic:cNvPr id="1" name=""/>
+                    <pic:cNvPicPr/>
+                  </pic:nvPicPr>
+                  <pic:blipFill>
+                    <a:blip r:embed="rId22"/>
+                    <a:stretch>
+                      <a:fillRect/>
+                    </a:stretch>
+                  </pic:blipFill>
+                  <pic:spPr>
+                    <a:xfrm>
+                      <a:off x="0" y="0"/>
+                      <a:ext cx="6479540" cy="1635760"/>
+                    </a:xfrm>
+                    <a:prstGeom prst="rect">
+                      <a:avLst/>
+                    </a:prstGeom>
+                  </pic:spPr>
+                </pic:pic>
+              </a:graphicData>
+            </a:graphic>
+          </wp:inline>
+        </w:drawing>
+      </w:r>
+    </w:p>
+    <w:p>
+      <w:pPr>
+        <w:jc w:val="both"/>
+      </w:pPr>
+    </w:p>
+    <w:p>
+      <w:pPr>
+        <w:jc w:val="both"/>
+      </w:pPr>
+      <w:r>
+        <w:t>Con esto, nos saldrá un instalador guiado:</w:t>
+      </w:r>
+    </w:p>
+    <w:p>
+      <w:pPr>
+        <w:jc w:val="both"/>
+      </w:pPr>
+    </w:p>
+    <w:p>
+      <w:pPr>
+        <w:jc w:val="both"/>
+      </w:pPr>
+      <w:r>
+        <w:rPr>
+          <w:noProof/>
+        </w:rPr>
+        <w:drawing>
+          <wp:inline distT="0" distB="0" distL="0" distR="0" wp14:anchorId="482926C0" wp14:editId="040BA4C0">
+            <wp:extent cx="6479540" cy="4358640"/>
+            <wp:effectExtent l="0" t="0" r="0" b="3810"/>
+            <wp:docPr id="16" name="Imagen 16"/>
+            <wp:cNvGraphicFramePr>
+              <a:graphicFrameLocks xmlns:a="http://schemas.openxmlformats.org/drawingml/2006/main" noChangeAspect="1"/>
+            </wp:cNvGraphicFramePr>
+            <a:graphic xmlns:a="http://schemas.openxmlformats.org/drawingml/2006/main">
+              <a:graphicData uri="http://schemas.openxmlformats.org/drawingml/2006/picture">
+                <pic:pic xmlns:pic="http://schemas.openxmlformats.org/drawingml/2006/picture">
+                  <pic:nvPicPr>
+                    <pic:cNvPr id="1" name=""/>
+                    <pic:cNvPicPr/>
+                  </pic:nvPicPr>
+                  <pic:blipFill>
+                    <a:blip r:embed="rId23"/>
+                    <a:stretch>
+                      <a:fillRect/>
+                    </a:stretch>
+                  </pic:blipFill>
+                  <pic:spPr>
+                    <a:xfrm>
+                      <a:off x="0" y="0"/>
+                      <a:ext cx="6479540" cy="4358640"/>
+                    </a:xfrm>
+                    <a:prstGeom prst="rect">
+                      <a:avLst/>
+                    </a:prstGeom>
+                  </pic:spPr>
+                </pic:pic>
+              </a:graphicData>
+            </a:graphic>
+          </wp:inline>
+        </w:drawing>
+      </w:r>
+    </w:p>
+    <w:p>
+      <w:pPr>
+        <w:jc w:val="both"/>
+      </w:pPr>
+    </w:p>
+    <w:p>
+      <w:r>
+        <w:br w:type="page"/>
+      </w:r>
+    </w:p>
+    <w:p>
+      <w:pPr>
+        <w:jc w:val="both"/>
+      </w:pPr>
+      <w:r>
+        <w:t>Indicamos las rutas de instalación:</w:t>
+      </w:r>
+    </w:p>
+    <w:p>
+      <w:pPr>
+        <w:jc w:val="both"/>
+      </w:pPr>
+    </w:p>
+    <w:p>
+      <w:pPr>
+        <w:jc w:val="both"/>
+      </w:pPr>
+      <w:r>
+        <w:rPr>
+          <w:noProof/>
+        </w:rPr>
+        <w:drawing>
+          <wp:inline distT="0" distB="0" distL="0" distR="0" wp14:anchorId="685E8CF5" wp14:editId="22987B96">
+            <wp:extent cx="6479540" cy="4308475"/>
+            <wp:effectExtent l="0" t="0" r="0" b="0"/>
+            <wp:docPr id="18" name="Imagen 18"/>
+            <wp:cNvGraphicFramePr>
+              <a:graphicFrameLocks xmlns:a="http://schemas.openxmlformats.org/drawingml/2006/main" noChangeAspect="1"/>
+            </wp:cNvGraphicFramePr>
+            <a:graphic xmlns:a="http://schemas.openxmlformats.org/drawingml/2006/main">
+              <a:graphicData uri="http://schemas.openxmlformats.org/drawingml/2006/picture">
+                <pic:pic xmlns:pic="http://schemas.openxmlformats.org/drawingml/2006/picture">
+                  <pic:nvPicPr>
+                    <pic:cNvPr id="1" name=""/>
+                    <pic:cNvPicPr/>
+                  </pic:nvPicPr>
+                  <pic:blipFill>
+                    <a:blip r:embed="rId24"/>
+                    <a:stretch>
+                      <a:fillRect/>
+                    </a:stretch>
+                  </pic:blipFill>
+                  <pic:spPr>
+                    <a:xfrm>
+                      <a:off x="0" y="0"/>
+                      <a:ext cx="6479540" cy="4308475"/>
+                    </a:xfrm>
+                    <a:prstGeom prst="rect">
+                      <a:avLst/>
+                    </a:prstGeom>
+                  </pic:spPr>
+                </pic:pic>
+              </a:graphicData>
+            </a:graphic>
+          </wp:inline>
+        </w:drawing>
+      </w:r>
+    </w:p>
+    <w:p>
+      <w:pPr>
+        <w:jc w:val="both"/>
+      </w:pPr>
+    </w:p>
+    <w:p>
+      <w:pPr>
+        <w:jc w:val="both"/>
+      </w:pPr>
+      <w:r>
+        <w:t>Estableceremos las claves de administrador</w:t>
+      </w:r>
+    </w:p>
+    <w:p>
+      <w:pPr>
+        <w:jc w:val="both"/>
+      </w:pPr>
+    </w:p>
+    <w:p>
+      <w:pPr>
+        <w:jc w:val="both"/>
+      </w:pPr>
+      <w:r>
+        <w:rPr>
+          <w:noProof/>
+        </w:rPr>
+        <w:drawing>
+          <wp:inline distT="0" distB="0" distL="0" distR="0" wp14:anchorId="2A4433CC" wp14:editId="6BF90BEE">
+            <wp:extent cx="6479540" cy="4389755"/>
+            <wp:effectExtent l="0" t="0" r="0" b="0"/>
+            <wp:docPr id="20" name="Imagen 20"/>
+            <wp:cNvGraphicFramePr>
+              <a:graphicFrameLocks xmlns:a="http://schemas.openxmlformats.org/drawingml/2006/main" noChangeAspect="1"/>
+            </wp:cNvGraphicFramePr>
+            <a:graphic xmlns:a="http://schemas.openxmlformats.org/drawingml/2006/main">
+              <a:graphicData uri="http://schemas.openxmlformats.org/drawingml/2006/picture">
+                <pic:pic xmlns:pic="http://schemas.openxmlformats.org/drawingml/2006/picture">
+                  <pic:nvPicPr>
+                    <pic:cNvPr id="1" name=""/>
+                    <pic:cNvPicPr/>
+                  </pic:nvPicPr>
+                  <pic:blipFill>
+                    <a:blip r:embed="rId25"/>
+                    <a:stretch>
+                      <a:fillRect/>
+                    </a:stretch>
+                  </pic:blipFill>
+                  <pic:spPr>
+                    <a:xfrm>
+                      <a:off x="0" y="0"/>
+                      <a:ext cx="6479540" cy="4389755"/>
+                    </a:xfrm>
+                    <a:prstGeom prst="rect">
+                      <a:avLst/>
+                    </a:prstGeom>
+                  </pic:spPr>
+                </pic:pic>
+              </a:graphicData>
+            </a:graphic>
+          </wp:inline>
+        </w:drawing>
+      </w:r>
+    </w:p>
+    <w:p>
+      <w:r>
+        <w:br w:type="page"/>
+      </w:r>
+    </w:p>
+    <w:p>
+      <w:pPr>
+        <w:jc w:val="both"/>
+      </w:pPr>
+      <w:r>
+        <w:t>Como es una prueba, instalamos todos los paquetes recomendados</w:t>
+      </w:r>
+    </w:p>
+    <w:p>
+      <w:pPr>
+        <w:jc w:val="both"/>
+      </w:pPr>
+    </w:p>
+    <w:p>
+      <w:pPr>
+        <w:jc w:val="both"/>
+      </w:pPr>
+      <w:r>
+        <w:rPr>
+          <w:noProof/>
+        </w:rPr>
+        <w:drawing>
+          <wp:inline distT="0" distB="0" distL="0" distR="0" wp14:anchorId="4811F625" wp14:editId="237ACEC6">
+            <wp:extent cx="6479540" cy="4373245"/>
+            <wp:effectExtent l="0" t="0" r="0" b="8255"/>
+            <wp:docPr id="21" name="Imagen 21"/>
+            <wp:cNvGraphicFramePr>
+              <a:graphicFrameLocks xmlns:a="http://schemas.openxmlformats.org/drawingml/2006/main" noChangeAspect="1"/>
+            </wp:cNvGraphicFramePr>
+            <a:graphic xmlns:a="http://schemas.openxmlformats.org/drawingml/2006/main">
+              <a:graphicData uri="http://schemas.openxmlformats.org/drawingml/2006/picture">
+                <pic:pic xmlns:pic="http://schemas.openxmlformats.org/drawingml/2006/picture">
+                  <pic:nvPicPr>
+                    <pic:cNvPr id="1" name=""/>
+                    <pic:cNvPicPr/>
+                  </pic:nvPicPr>
+                  <pic:blipFill>
+                    <a:blip r:embed="rId26"/>
+                    <a:stretch>
+                      <a:fillRect/>
+                    </a:stretch>
+                  </pic:blipFill>
+                  <pic:spPr>
+                    <a:xfrm>
+                      <a:off x="0" y="0"/>
+                      <a:ext cx="6479540" cy="4373245"/>
+                    </a:xfrm>
+                    <a:prstGeom prst="rect">
+                      <a:avLst/>
+                    </a:prstGeom>
+                  </pic:spPr>
+                </pic:pic>
+              </a:graphicData>
+            </a:graphic>
+          </wp:inline>
+        </w:drawing>
+      </w:r>
+    </w:p>
+    <w:p>
+      <w:pPr>
+        <w:jc w:val="both"/>
+      </w:pPr>
+    </w:p>
+    <w:p>
+      <w:pPr>
+        <w:pStyle w:val="Ttulo3"/>
+      </w:pPr>
+    </w:p>
+    <w:p>
+      <w:pPr>
+        <w:pStyle w:val="Ttulo3"/>
+      </w:pPr>
+      <w:bookmarkStart w:id="19" w:name="_Toc510711437"/>
+      <w:r>
+        <w:t>Probando el funcionamiento</w:t>
+      </w:r>
+      <w:bookmarkEnd w:id="19"/>
+    </w:p>
+    <w:p/>
+    <w:p>
+      <w:r>
+        <w:t>Nos vamos al directorio donde hemos instalado todo y abrimos una terminal:</w:t>
+      </w:r>
+    </w:p>
+    <w:p/>
+    <w:p>
+      <w:r>
+        <w:rPr>
+          <w:noProof/>
+        </w:rPr>
+        <w:drawing>
+          <wp:inline distT="0" distB="0" distL="0" distR="0" wp14:anchorId="07191497" wp14:editId="18DE45AE">
+            <wp:extent cx="6479540" cy="1239520"/>
+            <wp:effectExtent l="0" t="0" r="0" b="0"/>
+            <wp:docPr id="22" name="Imagen 22"/>
+            <wp:cNvGraphicFramePr>
+              <a:graphicFrameLocks xmlns:a="http://schemas.openxmlformats.org/drawingml/2006/main" noChangeAspect="1"/>
+            </wp:cNvGraphicFramePr>
+            <a:graphic xmlns:a="http://schemas.openxmlformats.org/drawingml/2006/main">
+              <a:graphicData uri="http://schemas.openxmlformats.org/drawingml/2006/picture">
+                <pic:pic xmlns:pic="http://schemas.openxmlformats.org/drawingml/2006/picture">
+                  <pic:nvPicPr>
+                    <pic:cNvPr id="1" name=""/>
+                    <pic:cNvPicPr/>
+                  </pic:nvPicPr>
+                  <pic:blipFill>
+                    <a:blip r:embed="rId27"/>
+                    <a:stretch>
+                      <a:fillRect/>
+                    </a:stretch>
+                  </pic:blipFill>
+                  <pic:spPr>
+                    <a:xfrm>
+                      <a:off x="0" y="0"/>
+                      <a:ext cx="6479540" cy="1239520"/>
+                    </a:xfrm>
+                    <a:prstGeom prst="rect">
+                      <a:avLst/>
+                    </a:prstGeom>
+                  </pic:spPr>
+                </pic:pic>
+              </a:graphicData>
+            </a:graphic>
+          </wp:inline>
+        </w:drawing>
+      </w:r>
+    </w:p>
+    <w:p>
+      <w:r>
+        <w:br w:type="page"/>
+      </w:r>
+    </w:p>
+    <w:p>
+      <w:r>
+        <w:t>Nos inicia la aplicación</w:t>
+      </w:r>
+    </w:p>
+    <w:p>
+      <w:r>
+        <w:rPr>
+          <w:noProof/>
+        </w:rPr>
+        <w:drawing>
+          <wp:inline distT="0" distB="0" distL="0" distR="0">
+            <wp:extent cx="6479540" cy="3323590"/>
+            <wp:effectExtent l="0" t="0" r="0" b="0"/>
+            <wp:docPr id="23" name="Imagen 23"/>
+            <wp:cNvGraphicFramePr>
+              <a:graphicFrameLocks xmlns:a="http://schemas.openxmlformats.org/drawingml/2006/main" noChangeAspect="1"/>
+            </wp:cNvGraphicFramePr>
+            <a:graphic xmlns:a="http://schemas.openxmlformats.org/drawingml/2006/main">
+              <a:graphicData uri="http://schemas.openxmlformats.org/drawingml/2006/picture">
+                <pic:pic xmlns:pic="http://schemas.openxmlformats.org/drawingml/2006/picture">
+                  <pic:nvPicPr>
+                    <pic:cNvPr id="23" name="1.png"/>
+                    <pic:cNvPicPr/>
+                  </pic:nvPicPr>
+                  <pic:blipFill>
+                    <a:blip r:embed="rId28">
+                      <a:extLst>
+                        <a:ext uri="{28A0092B-C50C-407E-A947-70E740481C1C}">
+                          <a14:useLocalDpi xmlns:a14="http://schemas.microsoft.com/office/drawing/2010/main" val="0"/>
+                        </a:ext>
+                      </a:extLst>
+                    </a:blip>
+                    <a:stretch>
+                      <a:fillRect/>
+                    </a:stretch>
+                  </pic:blipFill>
+                  <pic:spPr>
+                    <a:xfrm>
+                      <a:off x="0" y="0"/>
+                      <a:ext cx="6479540" cy="3323590"/>
+                    </a:xfrm>
+                    <a:prstGeom prst="rect">
+                      <a:avLst/>
+                    </a:prstGeom>
+                  </pic:spPr>
+                </pic:pic>
+              </a:graphicData>
+            </a:graphic>
+          </wp:inline>
+        </w:drawing>
+      </w:r>
+    </w:p>
+    <w:p/>
+    <w:p>
+      <w:pPr>
+        <w:jc w:val="both"/>
+      </w:pPr>
+      <w:r>
+        <w:t xml:space="preserve">Una vez arrancado, tenemos que comprobar que se ha iniciado </w:t>
+      </w:r>
+      <w:r>
+        <w:t xml:space="preserve">correctamente accediendo mediante nuestro navegador a la </w:t>
+      </w:r>
+      <w:proofErr w:type="spellStart"/>
+      <w:r>
+        <w:t>url</w:t>
+      </w:r>
+      <w:proofErr w:type="spellEnd"/>
+      <w:r>
+        <w:t xml:space="preserve"> localhost:8080</w:t>
+      </w:r>
+    </w:p>
+    <w:p/>
+    <w:p>
+      <w:pPr>
+        <w:jc w:val="center"/>
+      </w:pPr>
+      <w:r>
+        <w:rPr>
+          <w:noProof/>
+        </w:rPr>
+        <w:drawing>
+          <wp:inline distT="0" distB="0" distL="0" distR="0" wp14:anchorId="4EB2F4AF" wp14:editId="431B4A0E">
+            <wp:extent cx="6479540" cy="4094480"/>
+            <wp:effectExtent l="0" t="0" r="0" b="1270"/>
+            <wp:docPr id="24" name="Imagen 24"/>
+            <wp:cNvGraphicFramePr>
+              <a:graphicFrameLocks xmlns:a="http://schemas.openxmlformats.org/drawingml/2006/main" noChangeAspect="1"/>
+            </wp:cNvGraphicFramePr>
+            <a:graphic xmlns:a="http://schemas.openxmlformats.org/drawingml/2006/main">
+              <a:graphicData uri="http://schemas.openxmlformats.org/drawingml/2006/picture">
+                <pic:pic xmlns:pic="http://schemas.openxmlformats.org/drawingml/2006/picture">
+                  <pic:nvPicPr>
+                    <pic:cNvPr id="1" name=""/>
+                    <pic:cNvPicPr/>
+                  </pic:nvPicPr>
+                  <pic:blipFill>
+                    <a:blip r:embed="rId29"/>
+                    <a:stretch>
+                      <a:fillRect/>
+                    </a:stretch>
+                  </pic:blipFill>
+                  <pic:spPr>
+                    <a:xfrm>
+                      <a:off x="0" y="0"/>
+                      <a:ext cx="6479540" cy="4094480"/>
+                    </a:xfrm>
+                    <a:prstGeom prst="rect">
+                      <a:avLst/>
+                    </a:prstGeom>
+                  </pic:spPr>
+                </pic:pic>
+              </a:graphicData>
+            </a:graphic>
+          </wp:inline>
+        </w:drawing>
+      </w:r>
+    </w:p>
+    <w:p>
+      <w:pPr>
+        <w:jc w:val="center"/>
+      </w:pPr>
+    </w:p>
+    <w:p>
+      <w:r>
+        <w:br w:type="page"/>
+      </w:r>
+    </w:p>
+    <w:p>
+      <w:pPr>
+        <w:pStyle w:val="Ttulo1"/>
+      </w:pPr>
+      <w:bookmarkStart w:id="20" w:name="_Toc510711438"/>
+      <w:r>
+        <w:t>Ejercicio 4</w:t>
+      </w:r>
+      <w:bookmarkEnd w:id="20"/>
+    </w:p>
+    <w:p>
+      <w:pPr>
+        <w:pStyle w:val="Ttulo2"/>
+      </w:pPr>
+      <w:bookmarkStart w:id="21" w:name="_Toc510711439"/>
+      <w:r>
+        <w:t>Conclusiones</w:t>
+      </w:r>
+      <w:bookmarkEnd w:id="21"/>
+    </w:p>
+    <w:p>
+      <w:pPr>
+        <w:pStyle w:val="Ttulo3"/>
+      </w:pPr>
+      <w:bookmarkStart w:id="22" w:name="_Toc510711440"/>
+      <w:r>
+        <w:t>Posibles mejoras en tu programa</w:t>
+      </w:r>
+      <w:bookmarkEnd w:id="22"/>
+    </w:p>
+    <w:p>
+      <w:r>
+        <w:t xml:space="preserve">Como los demás compañeros, creo que como mejora </w:t>
+      </w:r>
+      <w:proofErr w:type="gramStart"/>
+      <w:r>
+        <w:t>seria</w:t>
+      </w:r>
+      <w:proofErr w:type="gramEnd"/>
+      <w:r>
+        <w:t xml:space="preserve"> el uso una interfaz gráfica.</w:t>
+      </w:r>
+      <w:r>
+        <w:t xml:space="preserve"> Sobre el enunciado aclarar algo los enunciados de las consultas del ejercicio 2. Algunas llevan a confusión o a intentar obtener algo que no es lo que se pretende. Menos mal que está el foro para aclarar dudas</w:t>
+      </w:r>
+    </w:p>
+    <w:p/>
+    <w:p>
+      <w:pPr>
+        <w:pStyle w:val="Ttulo3"/>
+      </w:pPr>
+      <w:bookmarkStart w:id="23" w:name="_Toc510711441"/>
+      <w:r>
+        <w:t>Dificultades que me he encontrado en la realización de la practica</w:t>
+      </w:r>
+      <w:bookmarkEnd w:id="23"/>
+    </w:p>
+    <w:p>
+      <w:pPr>
+        <w:jc w:val="both"/>
+      </w:pPr>
+      <w:r>
+        <w:t>La única dificultad que he encontrado y ha sido muy muy leve es la de atinar con la configuración de las rutas relativas en el código del Ejercicio 2. Hacer capturas, que es odio infinito hacer capturas de pantalla y que queden bien, cosas de las manías.</w:t>
+      </w:r>
+    </w:p>
+    <w:p>
+      <w:pPr>
+        <w:jc w:val="both"/>
+      </w:pPr>
+    </w:p>
+    <w:p>
+      <w:pPr>
+        <w:pStyle w:val="Ttulo3"/>
+      </w:pPr>
+      <w:bookmarkStart w:id="24" w:name="_Toc510711442"/>
+      <w:r>
+        <w:t>Opinión personal del trabajo realizado</w:t>
+      </w:r>
+      <w:bookmarkEnd w:id="24"/>
+    </w:p>
+    <w:p>
+      <w:pPr>
+        <w:jc w:val="both"/>
+      </w:pPr>
+      <w:r>
+        <w:t xml:space="preserve">Me quedo con las ganas de probar </w:t>
+      </w:r>
+      <w:proofErr w:type="spellStart"/>
+      <w:r>
+        <w:t>existdb</w:t>
+      </w:r>
+      <w:proofErr w:type="spellEnd"/>
+      <w:r>
+        <w:t xml:space="preserve">. Imagino que se desarrollará el temario para otros años. Sobre lo dado actualmente, es realmente interesante dado que se ofrece de manera muy sencilla consultas de datos usando datos en formato XML, por lo que facilita importar-exportar los datos de </w:t>
+      </w:r>
+      <w:r>
+        <w:t xml:space="preserve">una aplicación. Pese a que he tenido que refrescar </w:t>
+      </w:r>
+      <w:proofErr w:type="spellStart"/>
+      <w:r>
+        <w:t>XQuery</w:t>
+      </w:r>
+      <w:proofErr w:type="spellEnd"/>
+      <w:r>
+        <w:t>, no ha sido de gran complejidad al guardar rasgos similares a SQL</w:t>
+      </w:r>
+    </w:p>
+    <w:p>
+      <w:pPr>
+        <w:jc w:val="both"/>
+      </w:pPr>
+    </w:p>
+    <w:p>
+      <w:pPr>
+        <w:jc w:val="both"/>
+      </w:pPr>
+    </w:p>
+    <w:p>
+      <w:r>
+        <w:rPr>
+          <w:noProof/>
+        </w:rPr>
+        <w:drawing>
+          <wp:inline distT="0" distB="0" distL="0" distR="0" wp14:anchorId="1712650A" wp14:editId="5086FCB5">
+            <wp:extent cx="6479540" cy="1568450"/>
+            <wp:effectExtent l="0" t="0" r="0" b="0"/>
+            <wp:docPr id="25" name="Imagen 25"/>
+            <wp:cNvGraphicFramePr>
+              <a:graphicFrameLocks xmlns:a="http://schemas.openxmlformats.org/drawingml/2006/main" noChangeAspect="1"/>
+            </wp:cNvGraphicFramePr>
+            <a:graphic xmlns:a="http://schemas.openxmlformats.org/drawingml/2006/main">
+              <a:graphicData uri="http://schemas.openxmlformats.org/drawingml/2006/picture">
+                <pic:pic xmlns:pic="http://schemas.openxmlformats.org/drawingml/2006/picture">
+                  <pic:nvPicPr>
+                    <pic:cNvPr id="1" name=""/>
+                    <pic:cNvPicPr/>
+                  </pic:nvPicPr>
+                  <pic:blipFill>
+                    <a:blip r:embed="rId30"/>
+                    <a:stretch>
+                      <a:fillRect/>
+                    </a:stretch>
+                  </pic:blipFill>
+                  <pic:spPr>
+                    <a:xfrm>
+                      <a:off x="0" y="0"/>
+                      <a:ext cx="6479540" cy="1568450"/>
+                    </a:xfrm>
+                    <a:prstGeom prst="rect">
+                      <a:avLst/>
+                    </a:prstGeom>
+                  </pic:spPr>
+                </pic:pic>
+              </a:graphicData>
+            </a:graphic>
+          </wp:inline>
+        </w:drawing>
+      </w:r>
     </w:p>
     <w:sectPr>
-      <w:headerReference w:type="default" r:id="rId9"/>
-      <w:footerReference w:type="default" r:id="rId10"/>
+      <w:headerReference w:type="default" r:id="rId31"/>
+      <w:footerReference w:type="default" r:id="rId32"/>
       <w:pgSz w:w="11906" w:h="16838" w:code="9"/>
       <w:pgMar w:top="539" w:right="851" w:bottom="284" w:left="851" w:header="0" w:footer="0" w:gutter="0"/>
       <w:pgNumType w:start="0"/>
@@ -1040,6 +4377,118 @@
     </w:lvl>
   </w:abstractNum>
   <w:abstractNum w:abstractNumId="1" w15:restartNumberingAfterBreak="0">
+    <w:nsid w:val="280A40D9"/>
+    <w:multiLevelType w:val="hybridMultilevel"/>
+    <w:tmpl w:val="5460508E"/>
+    <w:lvl w:ilvl="0" w:tplc="C4BCD16A">
+      <w:numFmt w:val="bullet"/>
+      <w:lvlText w:val="-"/>
+      <w:lvlJc w:val="left"/>
+      <w:pPr>
+        <w:ind w:left="720" w:hanging="360"/>
+      </w:pPr>
+      <w:rPr>
+        <w:rFonts w:ascii="Calibri" w:eastAsia="Calibri" w:hAnsi="Calibri" w:cs="Calibri" w:hint="default"/>
+      </w:rPr>
+    </w:lvl>
+    <w:lvl w:ilvl="1" w:tplc="0C0A0003" w:tentative="1">
+      <w:start w:val="1"/>
+      <w:numFmt w:val="bullet"/>
+      <w:lvlText w:val="o"/>
+      <w:lvlJc w:val="left"/>
+      <w:pPr>
+        <w:ind w:left="1440" w:hanging="360"/>
+      </w:pPr>
+      <w:rPr>
+        <w:rFonts w:ascii="Courier New" w:hAnsi="Courier New" w:cs="Courier New" w:hint="default"/>
+      </w:rPr>
+    </w:lvl>
+    <w:lvl w:ilvl="2" w:tplc="0C0A0005" w:tentative="1">
+      <w:start w:val="1"/>
+      <w:numFmt w:val="bullet"/>
+      <w:lvlText w:val=""/>
+      <w:lvlJc w:val="left"/>
+      <w:pPr>
+        <w:ind w:left="2160" w:hanging="360"/>
+      </w:pPr>
+      <w:rPr>
+        <w:rFonts w:ascii="Wingdings" w:hAnsi="Wingdings" w:hint="default"/>
+      </w:rPr>
+    </w:lvl>
+    <w:lvl w:ilvl="3" w:tplc="0C0A0001" w:tentative="1">
+      <w:start w:val="1"/>
+      <w:numFmt w:val="bullet"/>
+      <w:lvlText w:val=""/>
+      <w:lvlJc w:val="left"/>
+      <w:pPr>
+        <w:ind w:left="2880" w:hanging="360"/>
+      </w:pPr>
+      <w:rPr>
+        <w:rFonts w:ascii="Symbol" w:hAnsi="Symbol" w:hint="default"/>
+      </w:rPr>
+    </w:lvl>
+    <w:lvl w:ilvl="4" w:tplc="0C0A0003" w:tentative="1">
+      <w:start w:val="1"/>
+      <w:numFmt w:val="bullet"/>
+      <w:lvlText w:val="o"/>
+      <w:lvlJc w:val="left"/>
+      <w:pPr>
+        <w:ind w:left="3600" w:hanging="360"/>
+      </w:pPr>
+      <w:rPr>
+        <w:rFonts w:ascii="Courier New" w:hAnsi="Courier New" w:cs="Courier New" w:hint="default"/>
+      </w:rPr>
+    </w:lvl>
+    <w:lvl w:ilvl="5" w:tplc="0C0A0005" w:tentative="1">
+      <w:start w:val="1"/>
+      <w:numFmt w:val="bullet"/>
+      <w:lvlText w:val=""/>
+      <w:lvlJc w:val="left"/>
+      <w:pPr>
+        <w:ind w:left="4320" w:hanging="360"/>
+      </w:pPr>
+      <w:rPr>
+        <w:rFonts w:ascii="Wingdings" w:hAnsi="Wingdings" w:hint="default"/>
+      </w:rPr>
+    </w:lvl>
+    <w:lvl w:ilvl="6" w:tplc="0C0A0001" w:tentative="1">
+      <w:start w:val="1"/>
+      <w:numFmt w:val="bullet"/>
+      <w:lvlText w:val=""/>
+      <w:lvlJc w:val="left"/>
+      <w:pPr>
+        <w:ind w:left="5040" w:hanging="360"/>
+      </w:pPr>
+      <w:rPr>
+        <w:rFonts w:ascii="Symbol" w:hAnsi="Symbol" w:hint="default"/>
+      </w:rPr>
+    </w:lvl>
+    <w:lvl w:ilvl="7" w:tplc="0C0A0003" w:tentative="1">
+      <w:start w:val="1"/>
+      <w:numFmt w:val="bullet"/>
+      <w:lvlText w:val="o"/>
+      <w:lvlJc w:val="left"/>
+      <w:pPr>
+        <w:ind w:left="5760" w:hanging="360"/>
+      </w:pPr>
+      <w:rPr>
+        <w:rFonts w:ascii="Courier New" w:hAnsi="Courier New" w:cs="Courier New" w:hint="default"/>
+      </w:rPr>
+    </w:lvl>
+    <w:lvl w:ilvl="8" w:tplc="0C0A0005" w:tentative="1">
+      <w:start w:val="1"/>
+      <w:numFmt w:val="bullet"/>
+      <w:lvlText w:val=""/>
+      <w:lvlJc w:val="left"/>
+      <w:pPr>
+        <w:ind w:left="6480" w:hanging="360"/>
+      </w:pPr>
+      <w:rPr>
+        <w:rFonts w:ascii="Wingdings" w:hAnsi="Wingdings" w:hint="default"/>
+      </w:rPr>
+    </w:lvl>
+  </w:abstractNum>
+  <w:abstractNum w:abstractNumId="2" w15:restartNumberingAfterBreak="0">
     <w:nsid w:val="30AE39F9"/>
     <w:multiLevelType w:val="hybridMultilevel"/>
     <w:tmpl w:val="8512860E"/>
@@ -1152,7 +4601,7 @@
       </w:rPr>
     </w:lvl>
   </w:abstractNum>
-  <w:abstractNum w:abstractNumId="2" w15:restartNumberingAfterBreak="0">
+  <w:abstractNum w:abstractNumId="3" w15:restartNumberingAfterBreak="0">
     <w:nsid w:val="3C7476A0"/>
     <w:multiLevelType w:val="hybridMultilevel"/>
     <w:tmpl w:val="429A6956"/>
@@ -1265,7 +4714,7 @@
       </w:rPr>
     </w:lvl>
   </w:abstractNum>
-  <w:abstractNum w:abstractNumId="3" w15:restartNumberingAfterBreak="0">
+  <w:abstractNum w:abstractNumId="4" w15:restartNumberingAfterBreak="0">
     <w:nsid w:val="5B4A0135"/>
     <w:multiLevelType w:val="hybridMultilevel"/>
     <w:tmpl w:val="F3D86896"/>
@@ -1378,7 +4827,7 @@
       </w:rPr>
     </w:lvl>
   </w:abstractNum>
-  <w:abstractNum w:abstractNumId="4" w15:restartNumberingAfterBreak="0">
+  <w:abstractNum w:abstractNumId="5" w15:restartNumberingAfterBreak="0">
     <w:nsid w:val="77123578"/>
     <w:multiLevelType w:val="hybridMultilevel"/>
     <w:tmpl w:val="BBA894B8"/>
@@ -1468,19 +4917,22 @@
     </w:lvl>
   </w:abstractNum>
   <w:num w:numId="1">
+    <w:abstractNumId w:val="5"/>
+  </w:num>
+  <w:num w:numId="2">
     <w:abstractNumId w:val="4"/>
   </w:num>
-  <w:num w:numId="2">
+  <w:num w:numId="3">
     <w:abstractNumId w:val="3"/>
   </w:num>
-  <w:num w:numId="3">
+  <w:num w:numId="4">
     <w:abstractNumId w:val="2"/>
-  </w:num>
-  <w:num w:numId="4">
-    <w:abstractNumId w:val="1"/>
   </w:num>
   <w:num w:numId="5">
     <w:abstractNumId w:val="0"/>
+  </w:num>
+  <w:num w:numId="6">
+    <w:abstractNumId w:val="1"/>
   </w:num>
   <w:numIdMacAtCleanup w:val="1"/>
 </w:numbering>
@@ -1652,7 +5104,7 @@
     <w:lsdException w:name="Table Web 2" w:semiHidden="1" w:unhideWhenUsed="1"/>
     <w:lsdException w:name="Table Web 3" w:semiHidden="1" w:unhideWhenUsed="1"/>
     <w:lsdException w:name="Balloon Text" w:semiHidden="1" w:unhideWhenUsed="1"/>
-    <w:lsdException w:name="Table Grid" w:semiHidden="1" w:uiPriority="59" w:unhideWhenUsed="1"/>
+    <w:lsdException w:name="Table Grid" w:uiPriority="59"/>
     <w:lsdException w:name="Table Theme" w:semiHidden="1" w:unhideWhenUsed="1"/>
     <w:lsdException w:name="Placeholder Text" w:semiHidden="1"/>
     <w:lsdException w:name="No Spacing" w:uiPriority="1" w:qFormat="1"/>
@@ -2575,6 +6027,18 @@
       <w:lang w:eastAsia="en-US"/>
     </w:rPr>
   </w:style>
+  <w:style w:type="character" w:styleId="Mencinsinresolver">
+    <w:name w:val="Unresolved Mention"/>
+    <w:basedOn w:val="Fuentedeprrafopredeter"/>
+    <w:uiPriority w:val="99"/>
+    <w:semiHidden/>
+    <w:unhideWhenUsed/>
+    <w:rsid w:val="004A5242"/>
+    <w:rPr>
+      <w:color w:val="808080"/>
+      <w:shd w:val="clear" w:color="auto" w:fill="E6E6E6"/>
+    </w:rPr>
+  </w:style>
 </w:styles>
 </file>
 
@@ -2878,7 +6342,7 @@
 </file>
 
 <file path=customXml/itemProps1.xml><?xml version="1.0" encoding="utf-8"?>
-<ds:datastoreItem xmlns:ds="http://schemas.openxmlformats.org/officeDocument/2006/customXml" ds:itemID="{ACAC4B79-E8FA-4840-8014-383E2DAA05B7}">
+<ds:datastoreItem xmlns:ds="http://schemas.openxmlformats.org/officeDocument/2006/customXml" ds:itemID="{1CAA1127-36BA-4039-A80F-6CD187AC1968}">
   <ds:schemaRefs>
     <ds:schemaRef ds:uri="http://schemas.openxmlformats.org/officeDocument/2006/bibliography"/>
   </ds:schemaRefs>

</xml_diff>